<commit_message>
Update master_pandoc to output generated at e0d0dc1
</commit_message>
<xml_diff>
--- a/pandoc-action-example.docx
+++ b/pandoc-action-example.docx
@@ -12,7 +12,7 @@
     </w:p>
     <w:p>
       <w:pPr>
-        <w:pStyle w:val="a0"/>
+        <w:pStyle w:val="a1"/>
       </w:pPr>
       <w:r>
         <w:t xml:space="preserve">現象学年報第 36 号</w:t>
@@ -37,7 +37,7 @@
     </w:p>
     <w:p>
       <w:pPr>
-        <w:pStyle w:val="a0"/>
+        <w:pStyle w:val="a1"/>
       </w:pPr>
       <w:r>
         <w:t xml:space="preserve">京念屋 隆史（法政大学）</w:t>
@@ -62,7 +62,7 @@
     </w:p>
     <w:p>
       <w:pPr>
-        <w:pStyle w:val="a0"/>
+        <w:pStyle w:val="a1"/>
       </w:pPr>
       <w:r>
         <w:t xml:space="preserve">この問いに対する答えとして、我々は人と話すときだけでなく思考するときにも心の中で言葉を使っているからだ、というものがありうる。内語は思考とその意味内容において密接な関係をもち、かつそれが心の中で見られていることによって対象へと向かう思考を現実において媒介しているのだ、と。</w:t>
@@ -70,7 +70,7 @@
     </w:p>
     <w:p>
       <w:pPr>
-        <w:pStyle w:val="a0"/>
+        <w:pStyle w:val="a1"/>
       </w:pPr>
       <w:r>
         <w:t xml:space="preserve">しかし本発表はむしろ、思考が内的言語によるという見方に対する、次のような疑念から出発してみたい。例えば柏端（2016）は「思考は頭の中にあるが言語は（たぶん）ない」と題された節でこう述べている。「独言や内語の存在を否定するつもりはない。〔中略〕だがこれは思考の一種なのだろうか。心的表象の一種なのだろうか。私にはこれは、どちらかといえば、身体表面にはっきりと現われない発話行為の一種であるように思われる」（柏端 2016, p. 99, 註 15）。私はこの問いを次のように言い換えてみたい。確かに我々は心の中で言葉を発することはある、だがそれは考えることと事実似ているだろうか。考えるとき絶えず心の中で独り言を呟いているというのは——思考が媒介なしに世界に届くというのと同じくらい——何か不自然な見方ではないか。それはせいぜい</w:t>
@@ -88,7 +88,7 @@
     </w:p>
     <w:p>
       <w:pPr>
-        <w:pStyle w:val="a0"/>
+        <w:pStyle w:val="a1"/>
       </w:pPr>
       <w:r>
         <w:t xml:space="preserve">にもかかわらず本稿は、思考を直接成り立たしめるような言表があることを主張する。そしてそのために、内的な言表の中には上述のような発話ではないものが、つまり「私が話す」ものとは異なる言表の経験がある、という可能性を考える。このため本稿の議論は一貫して、（内的発話を含めた）通常の発話と内語との間の差異の探究へと向かう。本稿はまず、『論理学研究』第一研究のフッサールが「独白」に与えた、「告知」の機能を持たない言表であるという規定を明らかにする（第 1 節・第 2 節）。そしてこの独白の非告知性を、デリダが「声（voix）」に与えた「自分が話すのを聞く」という特徴づけを手がかりに、別の角度から考察する（第 3 節・第 4 節）。</w:t>
@@ -96,14 +96,14 @@
     </w:p>
     <w:p>
       <w:pPr>
-        <w:pStyle w:val="a0"/>
+        <w:pStyle w:val="a1"/>
       </w:pPr>
       <w:r>
         <w:t xml:space="preserve">Hello</w:t>
       </w:r>
       <w:r>
         <w:rPr>
-          <w:rStyle w:val="ad"/>
+          <w:rStyle w:val="ae"/>
         </w:rPr>
         <w:footnoteReference w:id="20"/>
       </w:r>
@@ -113,14 +113,14 @@
     </w:p>
     <w:p>
       <w:pPr>
-        <w:pStyle w:val="a0"/>
+        <w:pStyle w:val="a1"/>
       </w:pPr>
       <w:r>
         <w:t xml:space="preserve">See you</w:t>
       </w:r>
       <w:r>
         <w:rPr>
-          <w:rStyle w:val="ad"/>
+          <w:rStyle w:val="ae"/>
         </w:rPr>
         <w:footnoteReference w:id="21"/>
       </w:r>
@@ -157,7 +157,7 @@
     </w:p>
     <w:p>
       <w:pPr>
-        <w:pStyle w:val="a9"/>
+        <w:pStyle w:val="aa"/>
       </w:pPr>
       <w:r>
         <w:t xml:space="preserve">よく認めておかねばならないのは、</w:t>
@@ -176,7 +176,7 @@
     </w:p>
     <w:p>
       <w:pPr>
-        <w:pStyle w:val="a0"/>
+        <w:pStyle w:val="a1"/>
       </w:pPr>
       <w:r>
         <w:t xml:space="preserve">しかし非伝達的だが告知的であるような内的言表はいくらでもある。例えば、あのとき彼はこう言っていた、と想起された言表は必ず、彼がそのときそう思っていたことを告知している。つまり、そのように告知される彼の『思想』が彼の言表へと表明されていたのだ、という仕方で過去の言表を捉えるだろう。</w:t>
@@ -205,7 +205,7 @@
     </w:p>
     <w:p>
       <w:pPr>
-        <w:pStyle w:val="a0"/>
+        <w:pStyle w:val="a1"/>
       </w:pPr>
       <w:r>
         <w:t xml:space="preserve">しかし、この非定立性が非告知性へと直結するわけではない。想像された言表の中にもまだ告知機能を持つものがあるのだ。例えば、ある言表を過去に彼が言ったことだと思っていたが、他の証拠と突き合わせるとそれは記憶違いであり、自分が想像の中で彼にそう言わせていただけだったと判明することがありうる。これは存在定立が外れて想起が想像へと移行する例であるが、この移行においてもなお、準現在化されたその言表は彼が言わんとすることの表明であり続けている。違いはただ、その話し手が現実の彼であるか架空の彼であるかという点にしかなく、彼が発話者でありその『思想』を表明している、という構造そのものにはいかなる変化もない。つまり言表が指標として機能しないためには、実在するものとして想起されても、実在物として想像されてもならないのである。こうした告知機能をもつ心的言表のことを、本稿では独白ないし声と区別して「想像された発話」と呼ぶことにする。</w:t>
@@ -213,7 +213,7 @@
     </w:p>
     <w:p>
       <w:pPr>
-        <w:pStyle w:val="a0"/>
+        <w:pStyle w:val="a1"/>
       </w:pPr>
       <w:r>
         <w:t xml:space="preserve">こうした想像された発話はおそらく、次のようなフッサールの例示の中にも混入している。</w:t>
@@ -221,7 +221,7 @@
     </w:p>
     <w:p>
       <w:pPr>
-        <w:pStyle w:val="a9"/>
+        <w:pStyle w:val="aa"/>
       </w:pPr>
       <w:r>
         <w:t xml:space="preserve">確かにある意味ではひとは孤独な言表においても</w:t>
@@ -246,7 +246,7 @@
       </w:r>
       <w:r>
         <w:rPr>
-          <w:rStyle w:val="ad"/>
+          <w:rStyle w:val="ae"/>
         </w:rPr>
         <w:footnoteReference w:id="24"/>
       </w:r>
@@ -275,14 +275,14 @@
     </w:p>
     <w:p>
       <w:pPr>
-        <w:pStyle w:val="a0"/>
+        <w:pStyle w:val="a1"/>
       </w:pPr>
       <w:r>
         <w:t xml:space="preserve">本節はこうした漫画の記法の文法的考察を出発点にとり、私の実際の思考作用を（例えば体験の反省によって）記述することから始めない。その理由は、後に見るように、考えることの現象そのものを直接見ることには或る本質的な困難があるからだ</w:t>
       </w:r>
       <w:r>
         <w:rPr>
-          <w:rStyle w:val="ad"/>
+          <w:rStyle w:val="ae"/>
         </w:rPr>
         <w:footnoteReference w:id="27"/>
       </w:r>
@@ -292,7 +292,7 @@
     </w:p>
     <w:p>
       <w:pPr>
-        <w:pStyle w:val="a0"/>
+        <w:pStyle w:val="a1"/>
       </w:pPr>
       <w:r>
         <w:t xml:space="preserve">漫画の記法はこの要求を満たす。漫画においてその距離は、登場人物によって内側から生きられた世界が、無視点的な客観的世界の上にいわば重ね書きされることで実現している。本節の考察はこの二重化された眺めのもとでなされる。</w:t>
@@ -317,7 +317,7 @@
     </w:p>
     <w:p>
       <w:pPr>
-        <w:pStyle w:val="a0"/>
+        <w:pStyle w:val="a1"/>
       </w:pPr>
       <w:r>
         <w:t xml:space="preserve">ところで、ここで「見えない」とはどういうことか。もちろん当人の思考は他人からは見えないが、しかしそうではなくここで強調したいのは、実は当人から見えていない、という意味での不可視性である。発話を表す風船型の吹き出しであれば、それは自分の口元から湧き出した、世界の中に産出された一個の対象として知覚することができる。しかし泡型はこれと違って、例えば彼の隣に、あるいは部屋の中に存在すると語ることはできない。泡型は、そのような対象的な仕方で他の事物との境界づけにおいて捉えられているのではなく、またより重要なことだが、自分の頭から吹き出ているものとして知覚されているのでもない。思考する人物はただ泡型の吹き出しの中身だけを見て、その内で生きているのだ</w:t>
@@ -355,7 +355,7 @@
     </w:p>
     <w:p>
       <w:pPr>
-        <w:pStyle w:val="a0"/>
+        <w:pStyle w:val="a1"/>
       </w:pPr>
       <w:r>
         <w:t xml:space="preserve">その理由は、</w:t>
@@ -365,6 +365,102 @@
       </w:r>
       <w:r>
         <w:t xml:space="preserve">風船型で言わせた内容を打ち消す内容を泡型の吹き出しで言っているなら、読者は泡型の方を信頼し、こちらが本音なのだな、と気づく。だが、まさかその独白もまた嘘である、などとは想定しない。というより、もしそれもまた虚偽であるなら、さらにその背後で誠実に語っている場面が今度は描かれるべきだろう。それが漫画の文法と世界構造に対するある種の信頼である。かくして、「心の声」は嘘であることはできない。漫画の読者は人物の内面まで見渡すことができるので、必ず、その人物が嘘をつかずに本当に考えている場面を眺めることができる。</w:t>
+      </w:r>
+    </w:p>
+    <w:p>
+      <w:pPr>
+        <w:numPr>
+          <w:ilvl w:val="0"/>
+          <w:numId w:val="1001"/>
+        </w:numPr>
+        <w:pStyle w:val="Compact"/>
+      </w:pPr>
+      <w:r>
+        <w:t xml:space="preserve">リストレベル 1</w:t>
+      </w:r>
+    </w:p>
+    <w:p>
+      <w:pPr>
+        <w:numPr>
+          <w:ilvl w:val="0"/>
+          <w:numId w:val="1001"/>
+        </w:numPr>
+        <w:pStyle w:val="Compact"/>
+      </w:pPr>
+      <w:r>
+        <w:t xml:space="preserve">リストレベル 1</w:t>
+      </w:r>
+    </w:p>
+    <w:p>
+      <w:pPr>
+        <w:numPr>
+          <w:ilvl w:val="1"/>
+          <w:numId w:val="1002"/>
+        </w:numPr>
+        <w:pStyle w:val="Compact"/>
+      </w:pPr>
+      <w:r>
+        <w:t xml:space="preserve">リストレベル 2</w:t>
+      </w:r>
+    </w:p>
+    <w:p>
+      <w:pPr>
+        <w:numPr>
+          <w:ilvl w:val="1"/>
+          <w:numId w:val="1002"/>
+        </w:numPr>
+        <w:pStyle w:val="Compact"/>
+      </w:pPr>
+      <w:r>
+        <w:t xml:space="preserve">リストレベル 2</w:t>
+      </w:r>
+    </w:p>
+    <w:p>
+      <w:pPr>
+        <w:numPr>
+          <w:ilvl w:val="2"/>
+          <w:numId w:val="1003"/>
+        </w:numPr>
+        <w:pStyle w:val="Compact"/>
+      </w:pPr>
+      <w:r>
+        <w:t xml:space="preserve">リストレベル 3</w:t>
+      </w:r>
+    </w:p>
+    <w:p>
+      <w:pPr>
+        <w:numPr>
+          <w:ilvl w:val="2"/>
+          <w:numId w:val="1003"/>
+        </w:numPr>
+        <w:pStyle w:val="Compact"/>
+      </w:pPr>
+      <w:r>
+        <w:t xml:space="preserve">リストレベル 3</w:t>
+      </w:r>
+    </w:p>
+    <w:p>
+      <w:pPr>
+        <w:numPr>
+          <w:ilvl w:val="3"/>
+          <w:numId w:val="1004"/>
+        </w:numPr>
+        <w:pStyle w:val="Compact"/>
+      </w:pPr>
+      <w:r>
+        <w:t xml:space="preserve">リストレベル 4</w:t>
+      </w:r>
+    </w:p>
+    <w:p>
+      <w:pPr>
+        <w:numPr>
+          <w:ilvl w:val="3"/>
+          <w:numId w:val="1004"/>
+        </w:numPr>
+        <w:pStyle w:val="Compact"/>
+      </w:pPr>
+      <w:r>
+        <w:t xml:space="preserve">リストレベル 4</w:t>
       </w:r>
     </w:p>
     <w:bookmarkEnd w:id="28"/>
@@ -394,7 +490,7 @@
 <w:ftr xmlns:wpc="http://schemas.microsoft.com/office/word/2010/wordprocessingCanvas" xmlns:cx="http://schemas.microsoft.com/office/drawing/2014/chartex" xmlns:cx1="http://schemas.microsoft.com/office/drawing/2015/9/8/chartex" xmlns:cx2="http://schemas.microsoft.com/office/drawing/2015/10/21/chartex" xmlns:cx3="http://schemas.microsoft.com/office/drawing/2016/5/9/chartex" xmlns:cx4="http://schemas.microsoft.com/office/drawing/2016/5/10/chartex" xmlns:cx5="http://schemas.microsoft.com/office/drawing/2016/5/11/chartex" xmlns:cx6="http://schemas.microsoft.com/office/drawing/2016/5/12/chartex" xmlns:cx7="http://schemas.microsoft.com/office/drawing/2016/5/13/chartex" xmlns:cx8="http://schemas.microsoft.com/office/drawing/2016/5/14/chartex" xmlns:mc="http://schemas.openxmlformats.org/markup-compatibility/2006" xmlns:aink="http://schemas.microsoft.com/office/drawing/2016/ink" xmlns:am3d="http://schemas.microsoft.com/office/drawing/2017/model3d" xmlns:o="urn:schemas-microsoft-com:office:office" xmlns:r="http://schemas.openxmlformats.org/officeDocument/2006/relationships" xmlns:m="http://schemas.openxmlformats.org/officeDocument/2006/math" xmlns:v="urn:schemas-microsoft-com:vml" xmlns:wp14="http://schemas.microsoft.com/office/word/2010/wordprocessingDrawing" xmlns:wp="http://schemas.openxmlformats.org/drawingml/2006/wordprocessingDrawing" xmlns:w10="urn:schemas-microsoft-com:office:word" xmlns:w="http://schemas.openxmlformats.org/wordprocessingml/2006/main" xmlns:w14="http://schemas.microsoft.com/office/word/2010/wordml" xmlns:w15="http://schemas.microsoft.com/office/word/2012/wordml" xmlns:w16cex="http://schemas.microsoft.com/office/word/2018/wordml/cex" xmlns:w16cid="http://schemas.microsoft.com/office/word/2016/wordml/cid" xmlns:w16="http://schemas.microsoft.com/office/word/2018/wordml" xmlns:w16sdtdh="http://schemas.microsoft.com/office/word/2020/wordml/sdtdatahash" xmlns:w16se="http://schemas.microsoft.com/office/word/2015/wordml/symex" xmlns:wpg="http://schemas.microsoft.com/office/word/2010/wordprocessingGroup" xmlns:wpi="http://schemas.microsoft.com/office/word/2010/wordprocessingInk" xmlns:wne="http://schemas.microsoft.com/office/word/2006/wordml" xmlns:wps="http://schemas.microsoft.com/office/word/2010/wordprocessingShape" mc:Ignorable="w14 w15 w16se w16cid w16 w16cex w16sdtdh wp14">
   <w:p>
     <w:pPr>
-      <w:pStyle w:val="af2"/>
+      <w:pStyle w:val="af3"/>
       <w:spacing w:after="240"/>
     </w:pPr>
   </w:p>
@@ -405,7 +501,7 @@
 <w:ftr xmlns:wpc="http://schemas.microsoft.com/office/word/2010/wordprocessingCanvas" xmlns:cx="http://schemas.microsoft.com/office/drawing/2014/chartex" xmlns:cx1="http://schemas.microsoft.com/office/drawing/2015/9/8/chartex" xmlns:cx2="http://schemas.microsoft.com/office/drawing/2015/10/21/chartex" xmlns:cx3="http://schemas.microsoft.com/office/drawing/2016/5/9/chartex" xmlns:cx4="http://schemas.microsoft.com/office/drawing/2016/5/10/chartex" xmlns:cx5="http://schemas.microsoft.com/office/drawing/2016/5/11/chartex" xmlns:cx6="http://schemas.microsoft.com/office/drawing/2016/5/12/chartex" xmlns:cx7="http://schemas.microsoft.com/office/drawing/2016/5/13/chartex" xmlns:cx8="http://schemas.microsoft.com/office/drawing/2016/5/14/chartex" xmlns:mc="http://schemas.openxmlformats.org/markup-compatibility/2006" xmlns:aink="http://schemas.microsoft.com/office/drawing/2016/ink" xmlns:am3d="http://schemas.microsoft.com/office/drawing/2017/model3d" xmlns:o="urn:schemas-microsoft-com:office:office" xmlns:r="http://schemas.openxmlformats.org/officeDocument/2006/relationships" xmlns:m="http://schemas.openxmlformats.org/officeDocument/2006/math" xmlns:v="urn:schemas-microsoft-com:vml" xmlns:wp14="http://schemas.microsoft.com/office/word/2010/wordprocessingDrawing" xmlns:wp="http://schemas.openxmlformats.org/drawingml/2006/wordprocessingDrawing" xmlns:w10="urn:schemas-microsoft-com:office:word" xmlns:w="http://schemas.openxmlformats.org/wordprocessingml/2006/main" xmlns:w14="http://schemas.microsoft.com/office/word/2010/wordml" xmlns:w15="http://schemas.microsoft.com/office/word/2012/wordml" xmlns:w16cex="http://schemas.microsoft.com/office/word/2018/wordml/cex" xmlns:w16cid="http://schemas.microsoft.com/office/word/2016/wordml/cid" xmlns:w16="http://schemas.microsoft.com/office/word/2018/wordml" xmlns:w16sdtdh="http://schemas.microsoft.com/office/word/2020/wordml/sdtdatahash" xmlns:w16se="http://schemas.microsoft.com/office/word/2015/wordml/symex" xmlns:wpg="http://schemas.microsoft.com/office/word/2010/wordprocessingGroup" xmlns:wpi="http://schemas.microsoft.com/office/word/2010/wordprocessingInk" xmlns:wne="http://schemas.microsoft.com/office/word/2006/wordml" xmlns:wps="http://schemas.microsoft.com/office/word/2010/wordprocessingShape" mc:Ignorable="w14 w15 w16se w16cid w16 w16cex w16sdtdh wp14">
   <w:p>
     <w:pPr>
-      <w:pStyle w:val="af2"/>
+      <w:pStyle w:val="af3"/>
       <w:spacing w:after="240"/>
       <w:jc w:val="center"/>
     </w:pPr>
@@ -435,7 +531,7 @@
 <w:ftr xmlns:wpc="http://schemas.microsoft.com/office/word/2010/wordprocessingCanvas" xmlns:cx="http://schemas.microsoft.com/office/drawing/2014/chartex" xmlns:cx1="http://schemas.microsoft.com/office/drawing/2015/9/8/chartex" xmlns:cx2="http://schemas.microsoft.com/office/drawing/2015/10/21/chartex" xmlns:cx3="http://schemas.microsoft.com/office/drawing/2016/5/9/chartex" xmlns:cx4="http://schemas.microsoft.com/office/drawing/2016/5/10/chartex" xmlns:cx5="http://schemas.microsoft.com/office/drawing/2016/5/11/chartex" xmlns:cx6="http://schemas.microsoft.com/office/drawing/2016/5/12/chartex" xmlns:cx7="http://schemas.microsoft.com/office/drawing/2016/5/13/chartex" xmlns:cx8="http://schemas.microsoft.com/office/drawing/2016/5/14/chartex" xmlns:mc="http://schemas.openxmlformats.org/markup-compatibility/2006" xmlns:aink="http://schemas.microsoft.com/office/drawing/2016/ink" xmlns:am3d="http://schemas.microsoft.com/office/drawing/2017/model3d" xmlns:o="urn:schemas-microsoft-com:office:office" xmlns:r="http://schemas.openxmlformats.org/officeDocument/2006/relationships" xmlns:m="http://schemas.openxmlformats.org/officeDocument/2006/math" xmlns:v="urn:schemas-microsoft-com:vml" xmlns:wp14="http://schemas.microsoft.com/office/word/2010/wordprocessingDrawing" xmlns:wp="http://schemas.openxmlformats.org/drawingml/2006/wordprocessingDrawing" xmlns:w10="urn:schemas-microsoft-com:office:word" xmlns:w="http://schemas.openxmlformats.org/wordprocessingml/2006/main" xmlns:w14="http://schemas.microsoft.com/office/word/2010/wordml" xmlns:w15="http://schemas.microsoft.com/office/word/2012/wordml" xmlns:w16cex="http://schemas.microsoft.com/office/word/2018/wordml/cex" xmlns:w16cid="http://schemas.microsoft.com/office/word/2016/wordml/cid" xmlns:w16="http://schemas.microsoft.com/office/word/2018/wordml" xmlns:w16sdtdh="http://schemas.microsoft.com/office/word/2020/wordml/sdtdatahash" xmlns:w16se="http://schemas.microsoft.com/office/word/2015/wordml/symex" xmlns:wpg="http://schemas.microsoft.com/office/word/2010/wordprocessingGroup" xmlns:wpi="http://schemas.microsoft.com/office/word/2010/wordprocessingInk" xmlns:wne="http://schemas.microsoft.com/office/word/2006/wordml" xmlns:wps="http://schemas.microsoft.com/office/word/2010/wordprocessingShape" mc:Ignorable="w14 w15 w16se w16cid w16 w16cex w16sdtdh wp14">
   <w:p>
     <w:pPr>
-      <w:pStyle w:val="af2"/>
+      <w:pStyle w:val="af3"/>
       <w:spacing w:after="240"/>
     </w:pPr>
   </w:p>
@@ -461,11 +557,11 @@
   <w:footnote w:id="20">
     <w:p>
       <w:pPr>
-        <w:pStyle w:val="aa"/>
+        <w:pStyle w:val="ab"/>
       </w:pPr>
       <w:r>
         <w:rPr>
-          <w:rStyle w:val="ad"/>
+          <w:rStyle w:val="ae"/>
         </w:rPr>
         <w:footnoteRef/>
       </w:r>
@@ -480,11 +576,11 @@
   <w:footnote w:id="21">
     <w:p>
       <w:pPr>
-        <w:pStyle w:val="aa"/>
+        <w:pStyle w:val="ab"/>
       </w:pPr>
       <w:r>
         <w:rPr>
-          <w:rStyle w:val="ad"/>
+          <w:rStyle w:val="ae"/>
         </w:rPr>
         <w:footnoteRef/>
       </w:r>
@@ -499,11 +595,11 @@
   <w:footnote w:id="24">
     <w:p>
       <w:pPr>
-        <w:pStyle w:val="aa"/>
+        <w:pStyle w:val="ab"/>
       </w:pPr>
       <w:r>
         <w:rPr>
-          <w:rStyle w:val="ad"/>
+          <w:rStyle w:val="ae"/>
         </w:rPr>
         <w:footnoteRef/>
       </w:r>
@@ -518,11 +614,11 @@
   <w:footnote w:id="27">
     <w:p>
       <w:pPr>
-        <w:pStyle w:val="aa"/>
+        <w:pStyle w:val="ab"/>
       </w:pPr>
       <w:r>
         <w:rPr>
-          <w:rStyle w:val="ad"/>
+          <w:rStyle w:val="ae"/>
         </w:rPr>
         <w:footnoteRef/>
       </w:r>
@@ -541,7 +637,7 @@
 <w:hdr xmlns:wpc="http://schemas.microsoft.com/office/word/2010/wordprocessingCanvas" xmlns:cx="http://schemas.microsoft.com/office/drawing/2014/chartex" xmlns:cx1="http://schemas.microsoft.com/office/drawing/2015/9/8/chartex" xmlns:cx2="http://schemas.microsoft.com/office/drawing/2015/10/21/chartex" xmlns:cx3="http://schemas.microsoft.com/office/drawing/2016/5/9/chartex" xmlns:cx4="http://schemas.microsoft.com/office/drawing/2016/5/10/chartex" xmlns:cx5="http://schemas.microsoft.com/office/drawing/2016/5/11/chartex" xmlns:cx6="http://schemas.microsoft.com/office/drawing/2016/5/12/chartex" xmlns:cx7="http://schemas.microsoft.com/office/drawing/2016/5/13/chartex" xmlns:cx8="http://schemas.microsoft.com/office/drawing/2016/5/14/chartex" xmlns:mc="http://schemas.openxmlformats.org/markup-compatibility/2006" xmlns:aink="http://schemas.microsoft.com/office/drawing/2016/ink" xmlns:am3d="http://schemas.microsoft.com/office/drawing/2017/model3d" xmlns:o="urn:schemas-microsoft-com:office:office" xmlns:r="http://schemas.openxmlformats.org/officeDocument/2006/relationships" xmlns:m="http://schemas.openxmlformats.org/officeDocument/2006/math" xmlns:v="urn:schemas-microsoft-com:vml" xmlns:wp14="http://schemas.microsoft.com/office/word/2010/wordprocessingDrawing" xmlns:wp="http://schemas.openxmlformats.org/drawingml/2006/wordprocessingDrawing" xmlns:w10="urn:schemas-microsoft-com:office:word" xmlns:w="http://schemas.openxmlformats.org/wordprocessingml/2006/main" xmlns:w14="http://schemas.microsoft.com/office/word/2010/wordml" xmlns:w15="http://schemas.microsoft.com/office/word/2012/wordml" xmlns:w16cex="http://schemas.microsoft.com/office/word/2018/wordml/cex" xmlns:w16cid="http://schemas.microsoft.com/office/word/2016/wordml/cid" xmlns:w16="http://schemas.microsoft.com/office/word/2018/wordml" xmlns:w16sdtdh="http://schemas.microsoft.com/office/word/2020/wordml/sdtdatahash" xmlns:w16se="http://schemas.microsoft.com/office/word/2015/wordml/symex" xmlns:wpg="http://schemas.microsoft.com/office/word/2010/wordprocessingGroup" xmlns:wpi="http://schemas.microsoft.com/office/word/2010/wordprocessingInk" xmlns:wne="http://schemas.microsoft.com/office/word/2006/wordml" xmlns:wps="http://schemas.microsoft.com/office/word/2010/wordprocessingShape" mc:Ignorable="w14 w15 w16se w16cid w16 w16cex w16sdtdh wp14">
   <w:p>
     <w:pPr>
-      <w:pStyle w:val="af0"/>
+      <w:pStyle w:val="af1"/>
       <w:spacing w:after="240"/>
     </w:pPr>
   </w:p>
@@ -552,7 +648,7 @@
 <w:hdr xmlns:wpc="http://schemas.microsoft.com/office/word/2010/wordprocessingCanvas" xmlns:cx="http://schemas.microsoft.com/office/drawing/2014/chartex" xmlns:cx1="http://schemas.microsoft.com/office/drawing/2015/9/8/chartex" xmlns:cx2="http://schemas.microsoft.com/office/drawing/2015/10/21/chartex" xmlns:cx3="http://schemas.microsoft.com/office/drawing/2016/5/9/chartex" xmlns:cx4="http://schemas.microsoft.com/office/drawing/2016/5/10/chartex" xmlns:cx5="http://schemas.microsoft.com/office/drawing/2016/5/11/chartex" xmlns:cx6="http://schemas.microsoft.com/office/drawing/2016/5/12/chartex" xmlns:cx7="http://schemas.microsoft.com/office/drawing/2016/5/13/chartex" xmlns:cx8="http://schemas.microsoft.com/office/drawing/2016/5/14/chartex" xmlns:mc="http://schemas.openxmlformats.org/markup-compatibility/2006" xmlns:aink="http://schemas.microsoft.com/office/drawing/2016/ink" xmlns:am3d="http://schemas.microsoft.com/office/drawing/2017/model3d" xmlns:o="urn:schemas-microsoft-com:office:office" xmlns:r="http://schemas.openxmlformats.org/officeDocument/2006/relationships" xmlns:m="http://schemas.openxmlformats.org/officeDocument/2006/math" xmlns:v="urn:schemas-microsoft-com:vml" xmlns:wp14="http://schemas.microsoft.com/office/word/2010/wordprocessingDrawing" xmlns:wp="http://schemas.openxmlformats.org/drawingml/2006/wordprocessingDrawing" xmlns:w10="urn:schemas-microsoft-com:office:word" xmlns:w="http://schemas.openxmlformats.org/wordprocessingml/2006/main" xmlns:w14="http://schemas.microsoft.com/office/word/2010/wordml" xmlns:w15="http://schemas.microsoft.com/office/word/2012/wordml" xmlns:w16cex="http://schemas.microsoft.com/office/word/2018/wordml/cex" xmlns:w16cid="http://schemas.microsoft.com/office/word/2016/wordml/cid" xmlns:w16="http://schemas.microsoft.com/office/word/2018/wordml" xmlns:w16sdtdh="http://schemas.microsoft.com/office/word/2020/wordml/sdtdatahash" xmlns:w16se="http://schemas.microsoft.com/office/word/2015/wordml/symex" xmlns:wpg="http://schemas.microsoft.com/office/word/2010/wordprocessingGroup" xmlns:wpi="http://schemas.microsoft.com/office/word/2010/wordprocessingInk" xmlns:wne="http://schemas.microsoft.com/office/word/2006/wordml" xmlns:wps="http://schemas.microsoft.com/office/word/2010/wordprocessingShape" mc:Ignorable="w14 w15 w16se w16cid w16 w16cex w16sdtdh wp14">
   <w:p>
     <w:pPr>
-      <w:pStyle w:val="af0"/>
+      <w:pStyle w:val="af1"/>
       <w:spacing w:after="240"/>
     </w:pPr>
   </w:p>
@@ -563,7 +659,7 @@
 <w:hdr xmlns:wpc="http://schemas.microsoft.com/office/word/2010/wordprocessingCanvas" xmlns:cx="http://schemas.microsoft.com/office/drawing/2014/chartex" xmlns:cx1="http://schemas.microsoft.com/office/drawing/2015/9/8/chartex" xmlns:cx2="http://schemas.microsoft.com/office/drawing/2015/10/21/chartex" xmlns:cx3="http://schemas.microsoft.com/office/drawing/2016/5/9/chartex" xmlns:cx4="http://schemas.microsoft.com/office/drawing/2016/5/10/chartex" xmlns:cx5="http://schemas.microsoft.com/office/drawing/2016/5/11/chartex" xmlns:cx6="http://schemas.microsoft.com/office/drawing/2016/5/12/chartex" xmlns:cx7="http://schemas.microsoft.com/office/drawing/2016/5/13/chartex" xmlns:cx8="http://schemas.microsoft.com/office/drawing/2016/5/14/chartex" xmlns:mc="http://schemas.openxmlformats.org/markup-compatibility/2006" xmlns:aink="http://schemas.microsoft.com/office/drawing/2016/ink" xmlns:am3d="http://schemas.microsoft.com/office/drawing/2017/model3d" xmlns:o="urn:schemas-microsoft-com:office:office" xmlns:r="http://schemas.openxmlformats.org/officeDocument/2006/relationships" xmlns:m="http://schemas.openxmlformats.org/officeDocument/2006/math" xmlns:v="urn:schemas-microsoft-com:vml" xmlns:wp14="http://schemas.microsoft.com/office/word/2010/wordprocessingDrawing" xmlns:wp="http://schemas.openxmlformats.org/drawingml/2006/wordprocessingDrawing" xmlns:w10="urn:schemas-microsoft-com:office:word" xmlns:w="http://schemas.openxmlformats.org/wordprocessingml/2006/main" xmlns:w14="http://schemas.microsoft.com/office/word/2010/wordml" xmlns:w15="http://schemas.microsoft.com/office/word/2012/wordml" xmlns:w16cex="http://schemas.microsoft.com/office/word/2018/wordml/cex" xmlns:w16cid="http://schemas.microsoft.com/office/word/2016/wordml/cid" xmlns:w16="http://schemas.microsoft.com/office/word/2018/wordml" xmlns:w16sdtdh="http://schemas.microsoft.com/office/word/2020/wordml/sdtdatahash" xmlns:w16se="http://schemas.microsoft.com/office/word/2015/wordml/symex" xmlns:wpg="http://schemas.microsoft.com/office/word/2010/wordprocessingGroup" xmlns:wpi="http://schemas.microsoft.com/office/word/2010/wordprocessingInk" xmlns:wne="http://schemas.microsoft.com/office/word/2006/wordml" xmlns:wps="http://schemas.microsoft.com/office/word/2010/wordprocessingShape" mc:Ignorable="w14 w15 w16se w16cid w16 w16cex w16sdtdh wp14">
   <w:p>
     <w:pPr>
-      <w:pStyle w:val="af0"/>
+      <w:pStyle w:val="af1"/>
       <w:spacing w:after="240"/>
     </w:pPr>
   </w:p>
@@ -862,6 +958,124 @@
     </w:lvl>
   </w:abstractNum>
   <w:abstractNum w15:restartNumberingAfterBreak="0" w:abstractNumId="11">
+    <w:nsid w:val="17D156FE"/>
+    <w:multiLevelType w:val="multilevel"/>
+    <w:tmpl w:val="0B7E3A48"/>
+    <w:numStyleLink w:val="a"/>
+  </w:abstractNum>
+  <w:abstractNum w15:restartNumberingAfterBreak="0" w:abstractNumId="12">
+    <w:nsid w:val="2477334A"/>
+    <w:multiLevelType w:val="hybridMultilevel"/>
+    <w:tmpl w:val="C6309F70"/>
+    <w:lvl w:ilvl="0" w:tplc="6CC2D614">
+      <w:numFmt w:val="bullet"/>
+      <w:lvlText w:val="-"/>
+      <w:lvlJc w:val="left"/>
+      <w:pPr>
+        <w:ind w:hanging="360" w:left="360"/>
+      </w:pPr>
+      <w:rPr>
+        <w:rFonts w:ascii="Times New Roman" w:cs="Times New Roman" w:eastAsiaTheme="minorEastAsia" w:hAnsi="Times New Roman" w:hint="default"/>
+      </w:rPr>
+    </w:lvl>
+    <w:lvl w:ilvl="1" w:tentative="1" w:tplc="0409000B">
+      <w:start w:val="1"/>
+      <w:numFmt w:val="bullet"/>
+      <w:lvlText w:val=""/>
+      <w:lvlJc w:val="left"/>
+      <w:pPr>
+        <w:ind w:hanging="420" w:left="840"/>
+      </w:pPr>
+      <w:rPr>
+        <w:rFonts w:ascii="Wingdings" w:hAnsi="Wingdings" w:hint="default"/>
+      </w:rPr>
+    </w:lvl>
+    <w:lvl w:ilvl="2" w:tentative="1" w:tplc="0409000D">
+      <w:start w:val="1"/>
+      <w:numFmt w:val="bullet"/>
+      <w:lvlText w:val=""/>
+      <w:lvlJc w:val="left"/>
+      <w:pPr>
+        <w:ind w:hanging="420" w:left="1260"/>
+      </w:pPr>
+      <w:rPr>
+        <w:rFonts w:ascii="Wingdings" w:hAnsi="Wingdings" w:hint="default"/>
+      </w:rPr>
+    </w:lvl>
+    <w:lvl w:ilvl="3" w:tentative="1" w:tplc="04090001">
+      <w:start w:val="1"/>
+      <w:numFmt w:val="bullet"/>
+      <w:lvlText w:val=""/>
+      <w:lvlJc w:val="left"/>
+      <w:pPr>
+        <w:ind w:hanging="420" w:left="1680"/>
+      </w:pPr>
+      <w:rPr>
+        <w:rFonts w:ascii="Wingdings" w:hAnsi="Wingdings" w:hint="default"/>
+      </w:rPr>
+    </w:lvl>
+    <w:lvl w:ilvl="4" w:tentative="1" w:tplc="0409000B">
+      <w:start w:val="1"/>
+      <w:numFmt w:val="bullet"/>
+      <w:lvlText w:val=""/>
+      <w:lvlJc w:val="left"/>
+      <w:pPr>
+        <w:ind w:hanging="420" w:left="2100"/>
+      </w:pPr>
+      <w:rPr>
+        <w:rFonts w:ascii="Wingdings" w:hAnsi="Wingdings" w:hint="default"/>
+      </w:rPr>
+    </w:lvl>
+    <w:lvl w:ilvl="5" w:tentative="1" w:tplc="0409000D">
+      <w:start w:val="1"/>
+      <w:numFmt w:val="bullet"/>
+      <w:lvlText w:val=""/>
+      <w:lvlJc w:val="left"/>
+      <w:pPr>
+        <w:ind w:hanging="420" w:left="2520"/>
+      </w:pPr>
+      <w:rPr>
+        <w:rFonts w:ascii="Wingdings" w:hAnsi="Wingdings" w:hint="default"/>
+      </w:rPr>
+    </w:lvl>
+    <w:lvl w:ilvl="6" w:tentative="1" w:tplc="04090001">
+      <w:start w:val="1"/>
+      <w:numFmt w:val="bullet"/>
+      <w:lvlText w:val=""/>
+      <w:lvlJc w:val="left"/>
+      <w:pPr>
+        <w:ind w:hanging="420" w:left="2940"/>
+      </w:pPr>
+      <w:rPr>
+        <w:rFonts w:ascii="Wingdings" w:hAnsi="Wingdings" w:hint="default"/>
+      </w:rPr>
+    </w:lvl>
+    <w:lvl w:ilvl="7" w:tentative="1" w:tplc="0409000B">
+      <w:start w:val="1"/>
+      <w:numFmt w:val="bullet"/>
+      <w:lvlText w:val=""/>
+      <w:lvlJc w:val="left"/>
+      <w:pPr>
+        <w:ind w:hanging="420" w:left="3360"/>
+      </w:pPr>
+      <w:rPr>
+        <w:rFonts w:ascii="Wingdings" w:hAnsi="Wingdings" w:hint="default"/>
+      </w:rPr>
+    </w:lvl>
+    <w:lvl w:ilvl="8" w:tentative="1" w:tplc="0409000D">
+      <w:start w:val="1"/>
+      <w:numFmt w:val="bullet"/>
+      <w:lvlText w:val=""/>
+      <w:lvlJc w:val="left"/>
+      <w:pPr>
+        <w:ind w:hanging="420" w:left="3780"/>
+      </w:pPr>
+      <w:rPr>
+        <w:rFonts w:ascii="Wingdings" w:hAnsi="Wingdings" w:hint="default"/>
+      </w:rPr>
+    </w:lvl>
+  </w:abstractNum>
+  <w:abstractNum w15:restartNumberingAfterBreak="0" w:abstractNumId="13">
     <w:nsid w:val="2C1AE401"/>
     <w:multiLevelType w:val="multilevel"/>
     <w:tmpl w:val="21168CFA"/>
@@ -964,6 +1178,241 @@
         <w:ind w:hanging="480" w:left="6240"/>
       </w:pPr>
     </w:lvl>
+  </w:abstractNum>
+  <w:abstractNum w15:restartNumberingAfterBreak="0" w:abstractNumId="14">
+    <w:nsid w:val="2FBC68B6"/>
+    <w:multiLevelType w:val="multilevel"/>
+    <w:tmpl w:val="0B7E3A48"/>
+    <w:styleLink w:val="a"/>
+    <w:lvl w:ilvl="0">
+      <w:numFmt w:val="bullet"/>
+      <w:lvlText w:val="•"/>
+      <w:lvlJc w:val="left"/>
+      <w:pPr>
+        <w:ind w:hanging="480" w:left="720"/>
+      </w:pPr>
+      <w:rPr>
+        <w:rFonts w:ascii="Times New Roman" w:cs="Times New Roman" w:hAnsi="Times New Roman" w:hint="default"/>
+      </w:rPr>
+    </w:lvl>
+    <w:lvl w:ilvl="1">
+      <w:numFmt w:val="bullet"/>
+      <w:lvlText w:val="⸰"/>
+      <w:lvlJc w:val="left"/>
+      <w:pPr>
+        <w:ind w:hanging="480" w:left="1440"/>
+      </w:pPr>
+      <w:rPr>
+        <w:rFonts w:ascii="Times New Roman" w:cs="Times New Roman" w:hAnsi="Times New Roman" w:hint="default"/>
+      </w:rPr>
+    </w:lvl>
+    <w:lvl w:ilvl="2">
+      <w:numFmt w:val="bullet"/>
+      <w:lvlText w:val="▪"/>
+      <w:lvlJc w:val="left"/>
+      <w:pPr>
+        <w:ind w:hanging="480" w:left="2160"/>
+      </w:pPr>
+      <w:rPr>
+        <w:rFonts w:ascii="Times New Roman" w:cs="Times New Roman" w:hAnsi="Times New Roman" w:hint="default"/>
+      </w:rPr>
+    </w:lvl>
+    <w:lvl w:ilvl="3">
+      <w:numFmt w:val="bullet"/>
+      <w:lvlText w:val="▪"/>
+      <w:lvlJc w:val="left"/>
+      <w:pPr>
+        <w:ind w:hanging="480" w:left="2880"/>
+      </w:pPr>
+      <w:rPr>
+        <w:rFonts w:ascii="Times New Roman" w:cs="Times New Roman" w:hAnsi="Times New Roman" w:hint="default"/>
+      </w:rPr>
+    </w:lvl>
+    <w:lvl w:ilvl="4">
+      <w:numFmt w:val="bullet"/>
+      <w:lvlText w:val="▪"/>
+      <w:lvlJc w:val="left"/>
+      <w:pPr>
+        <w:ind w:hanging="480" w:left="3600"/>
+      </w:pPr>
+      <w:rPr>
+        <w:rFonts w:ascii="Times New Roman" w:cs="Times New Roman" w:hAnsi="Times New Roman" w:hint="default"/>
+      </w:rPr>
+    </w:lvl>
+    <w:lvl w:ilvl="5">
+      <w:numFmt w:val="bullet"/>
+      <w:lvlText w:val="–"/>
+      <w:lvlJc w:val="left"/>
+      <w:pPr>
+        <w:ind w:hanging="480" w:left="4320"/>
+      </w:pPr>
+    </w:lvl>
+    <w:lvl w:ilvl="6">
+      <w:numFmt w:val="bullet"/>
+      <w:lvlText w:val="•"/>
+      <w:lvlJc w:val="left"/>
+      <w:pPr>
+        <w:ind w:hanging="480" w:left="5040"/>
+      </w:pPr>
+    </w:lvl>
+    <w:lvl w:ilvl="7">
+      <w:numFmt w:val="bullet"/>
+      <w:lvlText w:val="–"/>
+      <w:lvlJc w:val="left"/>
+      <w:pPr>
+        <w:ind w:hanging="480" w:left="5760"/>
+      </w:pPr>
+    </w:lvl>
+    <w:lvl w:ilvl="8">
+      <w:numFmt w:val="bullet"/>
+      <w:lvlText w:val="•"/>
+      <w:lvlJc w:val="left"/>
+      <w:pPr>
+        <w:ind w:hanging="480" w:left="6480"/>
+      </w:pPr>
+    </w:lvl>
+  </w:abstractNum>
+  <w:abstractNum w15:restartNumberingAfterBreak="0" w:abstractNumId="15">
+    <w:nsid w:val="316817A0"/>
+    <w:multiLevelType w:val="hybridMultilevel"/>
+    <w:tmpl w:val="46CAFED0"/>
+    <w:lvl w:ilvl="0" w:tplc="6CC2D614">
+      <w:numFmt w:val="bullet"/>
+      <w:lvlText w:val="-"/>
+      <w:lvlJc w:val="left"/>
+      <w:pPr>
+        <w:ind w:hanging="360" w:left="360"/>
+      </w:pPr>
+      <w:rPr>
+        <w:rFonts w:ascii="Times New Roman" w:cs="Times New Roman" w:eastAsiaTheme="minorEastAsia" w:hAnsi="Times New Roman" w:hint="default"/>
+      </w:rPr>
+    </w:lvl>
+    <w:lvl w:ilvl="1" w:tentative="1" w:tplc="0409000B">
+      <w:start w:val="1"/>
+      <w:numFmt w:val="bullet"/>
+      <w:lvlText w:val=""/>
+      <w:lvlJc w:val="left"/>
+      <w:pPr>
+        <w:ind w:hanging="420" w:left="840"/>
+      </w:pPr>
+      <w:rPr>
+        <w:rFonts w:ascii="Wingdings" w:hAnsi="Wingdings" w:hint="default"/>
+      </w:rPr>
+    </w:lvl>
+    <w:lvl w:ilvl="2" w:tentative="1" w:tplc="0409000D">
+      <w:start w:val="1"/>
+      <w:numFmt w:val="bullet"/>
+      <w:lvlText w:val=""/>
+      <w:lvlJc w:val="left"/>
+      <w:pPr>
+        <w:ind w:hanging="420" w:left="1260"/>
+      </w:pPr>
+      <w:rPr>
+        <w:rFonts w:ascii="Wingdings" w:hAnsi="Wingdings" w:hint="default"/>
+      </w:rPr>
+    </w:lvl>
+    <w:lvl w:ilvl="3" w:tentative="1" w:tplc="04090001">
+      <w:start w:val="1"/>
+      <w:numFmt w:val="bullet"/>
+      <w:lvlText w:val=""/>
+      <w:lvlJc w:val="left"/>
+      <w:pPr>
+        <w:ind w:hanging="420" w:left="1680"/>
+      </w:pPr>
+      <w:rPr>
+        <w:rFonts w:ascii="Wingdings" w:hAnsi="Wingdings" w:hint="default"/>
+      </w:rPr>
+    </w:lvl>
+    <w:lvl w:ilvl="4" w:tentative="1" w:tplc="0409000B">
+      <w:start w:val="1"/>
+      <w:numFmt w:val="bullet"/>
+      <w:lvlText w:val=""/>
+      <w:lvlJc w:val="left"/>
+      <w:pPr>
+        <w:ind w:hanging="420" w:left="2100"/>
+      </w:pPr>
+      <w:rPr>
+        <w:rFonts w:ascii="Wingdings" w:hAnsi="Wingdings" w:hint="default"/>
+      </w:rPr>
+    </w:lvl>
+    <w:lvl w:ilvl="5" w:tentative="1" w:tplc="0409000D">
+      <w:start w:val="1"/>
+      <w:numFmt w:val="bullet"/>
+      <w:lvlText w:val=""/>
+      <w:lvlJc w:val="left"/>
+      <w:pPr>
+        <w:ind w:hanging="420" w:left="2520"/>
+      </w:pPr>
+      <w:rPr>
+        <w:rFonts w:ascii="Wingdings" w:hAnsi="Wingdings" w:hint="default"/>
+      </w:rPr>
+    </w:lvl>
+    <w:lvl w:ilvl="6" w:tentative="1" w:tplc="04090001">
+      <w:start w:val="1"/>
+      <w:numFmt w:val="bullet"/>
+      <w:lvlText w:val=""/>
+      <w:lvlJc w:val="left"/>
+      <w:pPr>
+        <w:ind w:hanging="420" w:left="2940"/>
+      </w:pPr>
+      <w:rPr>
+        <w:rFonts w:ascii="Wingdings" w:hAnsi="Wingdings" w:hint="default"/>
+      </w:rPr>
+    </w:lvl>
+    <w:lvl w:ilvl="7" w:tentative="1" w:tplc="0409000B">
+      <w:start w:val="1"/>
+      <w:numFmt w:val="bullet"/>
+      <w:lvlText w:val=""/>
+      <w:lvlJc w:val="left"/>
+      <w:pPr>
+        <w:ind w:hanging="420" w:left="3360"/>
+      </w:pPr>
+      <w:rPr>
+        <w:rFonts w:ascii="Wingdings" w:hAnsi="Wingdings" w:hint="default"/>
+      </w:rPr>
+    </w:lvl>
+    <w:lvl w:ilvl="8" w:tentative="1" w:tplc="0409000D">
+      <w:start w:val="1"/>
+      <w:numFmt w:val="bullet"/>
+      <w:lvlText w:val=""/>
+      <w:lvlJc w:val="left"/>
+      <w:pPr>
+        <w:ind w:hanging="420" w:left="3780"/>
+      </w:pPr>
+      <w:rPr>
+        <w:rFonts w:ascii="Wingdings" w:hAnsi="Wingdings" w:hint="default"/>
+      </w:rPr>
+    </w:lvl>
+  </w:abstractNum>
+  <w:abstractNum w15:restartNumberingAfterBreak="0" w:abstractNumId="16">
+    <w:nsid w:val="4C150FF2"/>
+    <w:multiLevelType w:val="multilevel"/>
+    <w:tmpl w:val="0B7E3A48"/>
+    <w:numStyleLink w:val="a"/>
+  </w:abstractNum>
+  <w:abstractNum w15:restartNumberingAfterBreak="0" w:abstractNumId="17">
+    <w:nsid w:val="566D5920"/>
+    <w:multiLevelType w:val="multilevel"/>
+    <w:tmpl w:val="0B7E3A48"/>
+    <w:numStyleLink w:val="a"/>
+  </w:abstractNum>
+  <w:abstractNum w15:restartNumberingAfterBreak="0" w:abstractNumId="18">
+    <w:nsid w:val="5B1871CD"/>
+    <w:multiLevelType w:val="multilevel"/>
+    <w:tmpl w:val="0B7E3A48"/>
+    <w:numStyleLink w:val="a"/>
+  </w:abstractNum>
+  <w:abstractNum w15:restartNumberingAfterBreak="0" w:abstractNumId="19">
+    <w:nsid w:val="6BE877E1"/>
+    <w:multiLevelType w:val="multilevel"/>
+    <w:tmpl w:val="0B7E3A48"/>
+    <w:numStyleLink w:val="a"/>
+  </w:abstractNum>
+  <w:abstractNum w15:restartNumberingAfterBreak="0" w:abstractNumId="20">
+    <w:nsid w:val="6DC5619C"/>
+    <w:multiLevelType w:val="multilevel"/>
+    <w:tmpl w:val="0B7E3A48"/>
+    <w:numStyleLink w:val="a"/>
   </w:abstractNum>
   <w:abstractNum w:abstractNumId="990">
     <w:nsid w:val="A990"/>
@@ -1041,11 +1490,87 @@
       </w:pPr>
     </w:lvl>
   </w:abstractNum>
+  <w:abstractNum w:abstractNumId="991">
+    <w:nsid w:val="A991"/>
+    <w:multiLevelType w:val="multilevel"/>
+    <w:lvl w:ilvl="0">
+      <w:numFmt w:val="bullet"/>
+      <w:lvlText w:val="•"/>
+      <w:lvlJc w:val="left"/>
+      <w:pPr>
+        <w:ind w:left="720" w:hanging="480"/>
+      </w:pPr>
+    </w:lvl>
+    <w:lvl w:ilvl="1">
+      <w:numFmt w:val="bullet"/>
+      <w:lvlText w:val="–"/>
+      <w:lvlJc w:val="left"/>
+      <w:pPr>
+        <w:ind w:left="1440" w:hanging="480"/>
+      </w:pPr>
+    </w:lvl>
+    <w:lvl w:ilvl="2">
+      <w:numFmt w:val="bullet"/>
+      <w:lvlText w:val="•"/>
+      <w:lvlJc w:val="left"/>
+      <w:pPr>
+        <w:ind w:left="2160" w:hanging="480"/>
+      </w:pPr>
+    </w:lvl>
+    <w:lvl w:ilvl="3">
+      <w:numFmt w:val="bullet"/>
+      <w:lvlText w:val="–"/>
+      <w:lvlJc w:val="left"/>
+      <w:pPr>
+        <w:ind w:left="2880" w:hanging="480"/>
+      </w:pPr>
+    </w:lvl>
+    <w:lvl w:ilvl="4">
+      <w:numFmt w:val="bullet"/>
+      <w:lvlText w:val="•"/>
+      <w:lvlJc w:val="left"/>
+      <w:pPr>
+        <w:ind w:left="3600" w:hanging="480"/>
+      </w:pPr>
+    </w:lvl>
+    <w:lvl w:ilvl="5">
+      <w:numFmt w:val="bullet"/>
+      <w:lvlText w:val="–"/>
+      <w:lvlJc w:val="left"/>
+      <w:pPr>
+        <w:ind w:left="4320" w:hanging="480"/>
+      </w:pPr>
+    </w:lvl>
+    <w:lvl w:ilvl="6">
+      <w:numFmt w:val="bullet"/>
+      <w:lvlText w:val="•"/>
+      <w:lvlJc w:val="left"/>
+      <w:pPr>
+        <w:ind w:left="5040" w:hanging="480"/>
+      </w:pPr>
+    </w:lvl>
+    <w:lvl w:ilvl="7">
+      <w:numFmt w:val="bullet"/>
+      <w:lvlText w:val="–"/>
+      <w:lvlJc w:val="left"/>
+      <w:pPr>
+        <w:ind w:left="5760" w:hanging="480"/>
+      </w:pPr>
+    </w:lvl>
+    <w:lvl w:ilvl="8">
+      <w:numFmt w:val="bullet"/>
+      <w:lvlText w:val="•"/>
+      <w:lvlJc w:val="left"/>
+      <w:pPr>
+        <w:ind w:left="6480" w:hanging="480"/>
+      </w:pPr>
+    </w:lvl>
+  </w:abstractNum>
   <w:num w:numId="1">
-    <w:abstractNumId w:val="11"/>
+    <w:abstractNumId w:val="13"/>
   </w:num>
   <w:num w:numId="2">
-    <w:abstractNumId w:val="11"/>
+    <w:abstractNumId w:val="13"/>
   </w:num>
   <w:num w:numId="3">
     <w:abstractNumId w:val="9"/>
@@ -1077,8 +1602,47 @@
   <w:num w:numId="12">
     <w:abstractNumId w:val="0"/>
   </w:num>
+  <w:num w:numId="13">
+    <w:abstractNumId w:val="15"/>
+  </w:num>
+  <w:num w:numId="14">
+    <w:abstractNumId w:val="12"/>
+  </w:num>
+  <w:num w:numId="15">
+    <w:abstractNumId w:val="17"/>
+  </w:num>
+  <w:num w:numId="16">
+    <w:abstractNumId w:val="14"/>
+  </w:num>
+  <w:num w:numId="17">
+    <w:abstractNumId w:val="18"/>
+  </w:num>
+  <w:num w:numId="18">
+    <w:abstractNumId w:val="19"/>
+  </w:num>
+  <w:num w:numId="19">
+    <w:abstractNumId w:val="11"/>
+  </w:num>
+  <w:num w:numId="20">
+    <w:abstractNumId w:val="20"/>
+  </w:num>
+  <w:num w:numId="21">
+    <w:abstractNumId w:val="16"/>
+  </w:num>
   <w:num w:numId="1000">
     <w:abstractNumId w:val="990"/>
+  </w:num>
+  <w:num w:numId="1001">
+    <w:abstractNumId w:val="991"/>
+  </w:num>
+  <w:num w:numId="1002">
+    <w:abstractNumId w:val="991"/>
+  </w:num>
+  <w:num w:numId="1003">
+    <w:abstractNumId w:val="991"/>
+  </w:num>
+  <w:num w:numId="1004">
+    <w:abstractNumId w:val="991"/>
   </w:num>
 </w:numbering>
 </file>
@@ -1438,7 +2002,7 @@
     <w:lsdException w:name="Unresolved Mention" w:semiHidden="1" w:uiPriority="99" w:unhideWhenUsed="1"/>
     <w:lsdException w:name="Smart Link" w:semiHidden="1" w:uiPriority="99" w:unhideWhenUsed="1"/>
   </w:latentStyles>
-  <w:style w:default="1" w:styleId="a" w:type="paragraph">
+  <w:style w:default="1" w:styleId="a0" w:type="paragraph">
     <w:name w:val="Normal"/>
     <w:qFormat/>
     <w:rsid w:val="005E3AFD"/>
@@ -1451,11 +2015,11 @@
   </w:style>
   <w:style w:styleId="1" w:type="paragraph">
     <w:name w:val="heading 1"/>
-    <w:basedOn w:val="a"/>
-    <w:next w:val="a0"/>
+    <w:basedOn w:val="a0"/>
+    <w:next w:val="a1"/>
     <w:uiPriority w:val="9"/>
     <w:qFormat/>
-    <w:rsid w:val="002D56CB"/>
+    <w:rsid w:val="003E5A54"/>
     <w:pPr>
       <w:keepNext/>
       <w:keepLines/>
@@ -1464,7 +2028,8 @@
       <w:outlineLvl w:val="0"/>
     </w:pPr>
     <w:rPr>
-      <w:rFonts w:ascii="Arial" w:cstheme="majorBidi" w:eastAsia="游明朝 Demibold" w:hAnsi="Arial"/>
+      <w:rFonts w:cstheme="majorBidi" w:eastAsia="游明朝 Demibold"/>
+      <w:b/>
       <w:bCs/>
       <w:sz w:val="28"/>
       <w:szCs w:val="32"/>
@@ -1472,8 +2037,8 @@
   </w:style>
   <w:style w:styleId="2" w:type="paragraph">
     <w:name w:val="heading 2"/>
-    <w:basedOn w:val="a"/>
-    <w:next w:val="a0"/>
+    <w:basedOn w:val="a0"/>
+    <w:next w:val="a1"/>
     <w:uiPriority w:val="9"/>
     <w:unhideWhenUsed/>
     <w:qFormat/>
@@ -1493,8 +2058,8 @@
   </w:style>
   <w:style w:styleId="3" w:type="paragraph">
     <w:name w:val="heading 3"/>
-    <w:basedOn w:val="a"/>
-    <w:next w:val="a0"/>
+    <w:basedOn w:val="a0"/>
+    <w:next w:val="a1"/>
     <w:uiPriority w:val="9"/>
     <w:unhideWhenUsed/>
     <w:qFormat/>
@@ -1514,8 +2079,8 @@
   </w:style>
   <w:style w:styleId="4" w:type="paragraph">
     <w:name w:val="heading 4"/>
-    <w:basedOn w:val="a"/>
-    <w:next w:val="a0"/>
+    <w:basedOn w:val="a0"/>
+    <w:next w:val="a1"/>
     <w:uiPriority w:val="9"/>
     <w:unhideWhenUsed/>
     <w:qFormat/>
@@ -1533,8 +2098,8 @@
   </w:style>
   <w:style w:styleId="5" w:type="paragraph">
     <w:name w:val="heading 5"/>
-    <w:basedOn w:val="a"/>
-    <w:next w:val="a0"/>
+    <w:basedOn w:val="a0"/>
+    <w:next w:val="a1"/>
     <w:uiPriority w:val="9"/>
     <w:unhideWhenUsed/>
     <w:qFormat/>
@@ -1551,8 +2116,8 @@
   </w:style>
   <w:style w:styleId="6" w:type="paragraph">
     <w:name w:val="heading 6"/>
-    <w:basedOn w:val="a"/>
-    <w:next w:val="a0"/>
+    <w:basedOn w:val="a0"/>
+    <w:next w:val="a1"/>
     <w:uiPriority w:val="9"/>
     <w:unhideWhenUsed/>
     <w:qFormat/>
@@ -1568,8 +2133,8 @@
   </w:style>
   <w:style w:styleId="7" w:type="paragraph">
     <w:name w:val="heading 7"/>
-    <w:basedOn w:val="a"/>
-    <w:next w:val="a0"/>
+    <w:basedOn w:val="a0"/>
+    <w:next w:val="a1"/>
     <w:uiPriority w:val="9"/>
     <w:unhideWhenUsed/>
     <w:qFormat/>
@@ -1587,8 +2152,8 @@
   </w:style>
   <w:style w:styleId="8" w:type="paragraph">
     <w:name w:val="heading 8"/>
-    <w:basedOn w:val="a"/>
-    <w:next w:val="a0"/>
+    <w:basedOn w:val="a0"/>
+    <w:next w:val="a1"/>
     <w:uiPriority w:val="9"/>
     <w:unhideWhenUsed/>
     <w:qFormat/>
@@ -1606,8 +2171,8 @@
   </w:style>
   <w:style w:styleId="9" w:type="paragraph">
     <w:name w:val="heading 9"/>
-    <w:basedOn w:val="a"/>
-    <w:next w:val="a0"/>
+    <w:basedOn w:val="a0"/>
+    <w:next w:val="a1"/>
     <w:uiPriority w:val="9"/>
     <w:unhideWhenUsed/>
     <w:qFormat/>
@@ -1623,13 +2188,13 @@
       <w:sz w:val="24"/>
     </w:rPr>
   </w:style>
-  <w:style w:default="1" w:styleId="a1" w:type="character">
+  <w:style w:default="1" w:styleId="a2" w:type="character">
     <w:name w:val="Default Paragraph Font"/>
     <w:uiPriority w:val="1"/>
     <w:semiHidden/>
     <w:unhideWhenUsed/>
   </w:style>
-  <w:style w:default="1" w:styleId="a2" w:type="table">
+  <w:style w:default="1" w:styleId="a3" w:type="table">
     <w:name w:val="Normal Table"/>
     <w:uiPriority w:val="99"/>
     <w:semiHidden/>
@@ -1644,16 +2209,16 @@
       </w:tblCellMar>
     </w:tblPr>
   </w:style>
-  <w:style w:default="1" w:styleId="a3" w:type="numbering">
+  <w:style w:default="1" w:styleId="a4" w:type="numbering">
     <w:name w:val="No List"/>
     <w:uiPriority w:val="99"/>
     <w:semiHidden/>
     <w:unhideWhenUsed/>
   </w:style>
-  <w:style w:styleId="a0" w:type="paragraph">
+  <w:style w:styleId="a1" w:type="paragraph">
     <w:name w:val="Body Text"/>
-    <w:basedOn w:val="a"/>
-    <w:link w:val="a4"/>
+    <w:basedOn w:val="a0"/>
+    <w:link w:val="a5"/>
     <w:qFormat/>
     <w:rsid w:val="002C60EE"/>
     <w:pPr>
@@ -1662,8 +2227,8 @@
   </w:style>
   <w:style w:customStyle="1" w:styleId="FirstParagraph" w:type="paragraph">
     <w:name w:val="First Paragraph"/>
-    <w:basedOn w:val="a0"/>
-    <w:next w:val="a0"/>
+    <w:basedOn w:val="a1"/>
+    <w:next w:val="a1"/>
     <w:qFormat/>
     <w:rsid w:val="00561BE5"/>
     <w:pPr>
@@ -1672,16 +2237,17 @@
   </w:style>
   <w:style w:customStyle="1" w:styleId="Compact" w:type="paragraph">
     <w:name w:val="Compact"/>
+    <w:basedOn w:val="a1"/>
+    <w:qFormat/>
+    <w:rsid w:val="003E5A54"/>
+    <w:pPr>
+      <w:ind w:firstLine="0" w:firstLineChars="0"/>
+    </w:pPr>
+  </w:style>
+  <w:style w:styleId="a6" w:type="paragraph">
+    <w:name w:val="Title"/>
     <w:basedOn w:val="a0"/>
-    <w:qFormat/>
-    <w:pPr>
-      <w:spacing w:after="36" w:before="36"/>
-    </w:pPr>
-  </w:style>
-  <w:style w:styleId="a5" w:type="paragraph">
-    <w:name w:val="Title"/>
-    <w:basedOn w:val="a"/>
-    <w:next w:val="a0"/>
+    <w:next w:val="a1"/>
     <w:qFormat/>
     <w:rsid w:val="00AA09BF"/>
     <w:pPr>
@@ -1697,10 +2263,10 @@
       <w:szCs w:val="36"/>
     </w:rPr>
   </w:style>
-  <w:style w:styleId="a6" w:type="paragraph">
+  <w:style w:styleId="a7" w:type="paragraph">
     <w:name w:val="Subtitle"/>
-    <w:basedOn w:val="a5"/>
-    <w:next w:val="a0"/>
+    <w:basedOn w:val="a6"/>
+    <w:next w:val="a1"/>
     <w:qFormat/>
     <w:rsid w:val="002029D3"/>
     <w:rPr>
@@ -1711,7 +2277,7 @@
   </w:style>
   <w:style w:customStyle="1" w:styleId="Author" w:type="paragraph">
     <w:name w:val="Author"/>
-    <w:next w:val="a0"/>
+    <w:next w:val="a1"/>
     <w:qFormat/>
     <w:rsid w:val="00033F66"/>
     <w:pPr>
@@ -1724,9 +2290,9 @@
       <w:sz w:val="22"/>
     </w:rPr>
   </w:style>
-  <w:style w:styleId="a7" w:type="paragraph">
+  <w:style w:styleId="a8" w:type="paragraph">
     <w:name w:val="Date"/>
-    <w:next w:val="a0"/>
+    <w:next w:val="a1"/>
     <w:qFormat/>
     <w:rsid w:val="002839DF"/>
     <w:pPr>
@@ -1738,8 +2304,8 @@
   </w:style>
   <w:style w:customStyle="1" w:styleId="Abstract" w:type="paragraph">
     <w:name w:val="Abstract"/>
-    <w:basedOn w:val="a"/>
-    <w:next w:val="a0"/>
+    <w:basedOn w:val="a0"/>
+    <w:next w:val="a1"/>
     <w:qFormat/>
     <w:pPr>
       <w:keepNext/>
@@ -1751,15 +2317,15 @@
       <w:szCs w:val="20"/>
     </w:rPr>
   </w:style>
-  <w:style w:styleId="a8" w:type="paragraph">
+  <w:style w:styleId="a9" w:type="paragraph">
     <w:name w:val="Bibliography"/>
-    <w:basedOn w:val="a"/>
+    <w:basedOn w:val="a0"/>
     <w:qFormat/>
   </w:style>
-  <w:style w:styleId="a9" w:type="paragraph">
+  <w:style w:styleId="aa" w:type="paragraph">
     <w:name w:val="Block Text"/>
-    <w:basedOn w:val="a0"/>
-    <w:next w:val="a0"/>
+    <w:basedOn w:val="a1"/>
+    <w:next w:val="a1"/>
     <w:uiPriority w:val="9"/>
     <w:unhideWhenUsed/>
     <w:qFormat/>
@@ -1774,9 +2340,9 @@
       <w:szCs w:val="20"/>
     </w:rPr>
   </w:style>
-  <w:style w:styleId="aa" w:type="paragraph">
+  <w:style w:styleId="ab" w:type="paragraph">
     <w:name w:val="footnote text"/>
-    <w:basedOn w:val="a"/>
+    <w:basedOn w:val="a0"/>
     <w:uiPriority w:val="9"/>
     <w:unhideWhenUsed/>
     <w:qFormat/>
@@ -1806,7 +2372,7 @@
   </w:style>
   <w:style w:customStyle="1" w:styleId="DefinitionTerm" w:type="paragraph">
     <w:name w:val="Definition Term"/>
-    <w:basedOn w:val="a"/>
+    <w:basedOn w:val="a0"/>
     <w:next w:val="Definition"/>
     <w:pPr>
       <w:keepNext/>
@@ -1818,12 +2384,12 @@
   </w:style>
   <w:style w:customStyle="1" w:styleId="Definition" w:type="paragraph">
     <w:name w:val="Definition"/>
-    <w:basedOn w:val="a"/>
-  </w:style>
-  <w:style w:styleId="ab" w:type="paragraph">
+    <w:basedOn w:val="a0"/>
+  </w:style>
+  <w:style w:styleId="ac" w:type="paragraph">
     <w:name w:val="caption"/>
-    <w:basedOn w:val="a"/>
-    <w:link w:val="ac"/>
+    <w:basedOn w:val="a0"/>
+    <w:link w:val="ad"/>
     <w:pPr>
       <w:spacing w:after="120"/>
     </w:pPr>
@@ -1833,18 +2399,18 @@
   </w:style>
   <w:style w:customStyle="1" w:styleId="TableCaption" w:type="paragraph">
     <w:name w:val="Table Caption"/>
-    <w:basedOn w:val="ab"/>
+    <w:basedOn w:val="ac"/>
     <w:pPr>
       <w:keepNext/>
     </w:pPr>
   </w:style>
   <w:style w:customStyle="1" w:styleId="ImageCaption" w:type="paragraph">
     <w:name w:val="Image Caption"/>
-    <w:basedOn w:val="ab"/>
+    <w:basedOn w:val="ac"/>
   </w:style>
   <w:style w:customStyle="1" w:styleId="Figure" w:type="paragraph">
     <w:name w:val="Figure"/>
-    <w:basedOn w:val="a"/>
+    <w:basedOn w:val="a0"/>
   </w:style>
   <w:style w:customStyle="1" w:styleId="CaptionedFigure" w:type="paragraph">
     <w:name w:val="Captioned Figure"/>
@@ -1853,38 +2419,38 @@
       <w:keepNext/>
     </w:pPr>
   </w:style>
-  <w:style w:customStyle="1" w:styleId="ac" w:type="character">
+  <w:style w:customStyle="1" w:styleId="ad" w:type="character">
     <w:name w:val="図表番号 (文字)"/>
-    <w:basedOn w:val="a1"/>
-    <w:link w:val="ab"/>
+    <w:basedOn w:val="a2"/>
+    <w:link w:val="ac"/>
   </w:style>
   <w:style w:customStyle="1" w:styleId="VerbatimChar" w:type="character">
     <w:name w:val="Verbatim Char"/>
-    <w:basedOn w:val="ac"/>
+    <w:basedOn w:val="ad"/>
     <w:link w:val="SourceCode"/>
     <w:rPr>
       <w:rFonts w:ascii="Consolas" w:hAnsi="Consolas"/>
       <w:sz w:val="22"/>
     </w:rPr>
   </w:style>
-  <w:style w:styleId="ad" w:type="character">
+  <w:style w:styleId="ae" w:type="character">
     <w:name w:val="footnote reference"/>
-    <w:basedOn w:val="ac"/>
+    <w:basedOn w:val="ad"/>
     <w:rPr>
       <w:vertAlign w:val="superscript"/>
     </w:rPr>
   </w:style>
-  <w:style w:styleId="ae" w:type="character">
+  <w:style w:styleId="af" w:type="character">
     <w:name w:val="Hyperlink"/>
-    <w:basedOn w:val="ac"/>
+    <w:basedOn w:val="ad"/>
     <w:rPr>
       <w:color w:themeColor="accent1" w:val="4F81BD"/>
     </w:rPr>
   </w:style>
-  <w:style w:styleId="af" w:type="paragraph">
+  <w:style w:styleId="af0" w:type="paragraph">
     <w:name w:val="TOC Heading"/>
     <w:basedOn w:val="1"/>
-    <w:next w:val="a0"/>
+    <w:next w:val="a1"/>
     <w:uiPriority w:val="39"/>
     <w:unhideWhenUsed/>
     <w:qFormat/>
@@ -1893,14 +2459,14 @@
       <w:outlineLvl w:val="9"/>
     </w:pPr>
     <w:rPr>
-      <w:b/>
+      <w:b w:val="0"/>
       <w:bCs w:val="0"/>
       <w:color w:themeColor="accent1" w:themeShade="BF" w:val="365F91"/>
     </w:rPr>
   </w:style>
   <w:style w:customStyle="1" w:styleId="SourceCode" w:type="paragraph">
     <w:name w:val="Source Code"/>
-    <w:basedOn w:val="a"/>
+    <w:basedOn w:val="a0"/>
     <w:link w:val="VerbatimChar"/>
     <w:pPr>
       <w:wordWrap w:val="0"/>
@@ -2194,10 +2760,10 @@
       <w:sz w:val="22"/>
     </w:rPr>
   </w:style>
-  <w:style w:styleId="af0" w:type="paragraph">
+  <w:style w:styleId="af1" w:type="paragraph">
     <w:name w:val="header"/>
-    <w:basedOn w:val="a"/>
-    <w:link w:val="af1"/>
+    <w:basedOn w:val="a0"/>
+    <w:link w:val="af2"/>
     <w:unhideWhenUsed/>
     <w:rsid w:val="00625373"/>
     <w:pPr>
@@ -2207,19 +2773,19 @@
       </w:tabs>
     </w:pPr>
   </w:style>
-  <w:style w:customStyle="1" w:styleId="af1" w:type="character">
+  <w:style w:customStyle="1" w:styleId="af2" w:type="character">
     <w:name w:val="ヘッダー (文字)"/>
-    <w:basedOn w:val="a1"/>
-    <w:link w:val="af0"/>
+    <w:basedOn w:val="a2"/>
+    <w:link w:val="af1"/>
     <w:rsid w:val="00625373"/>
     <w:rPr>
       <w:sz w:val="22"/>
     </w:rPr>
   </w:style>
-  <w:style w:styleId="af2" w:type="paragraph">
+  <w:style w:styleId="af3" w:type="paragraph">
     <w:name w:val="footer"/>
-    <w:basedOn w:val="a"/>
-    <w:link w:val="af3"/>
+    <w:basedOn w:val="a0"/>
+    <w:link w:val="af4"/>
     <w:uiPriority w:val="99"/>
     <w:unhideWhenUsed/>
     <w:rsid w:val="00625373"/>
@@ -2230,24 +2796,42 @@
       </w:tabs>
     </w:pPr>
   </w:style>
-  <w:style w:customStyle="1" w:styleId="af3" w:type="character">
+  <w:style w:customStyle="1" w:styleId="af4" w:type="character">
     <w:name w:val="フッター (文字)"/>
-    <w:basedOn w:val="a1"/>
-    <w:link w:val="af2"/>
+    <w:basedOn w:val="a2"/>
+    <w:link w:val="af3"/>
     <w:uiPriority w:val="99"/>
     <w:rsid w:val="00625373"/>
     <w:rPr>
       <w:sz w:val="22"/>
     </w:rPr>
   </w:style>
-  <w:style w:customStyle="1" w:styleId="a4" w:type="character">
+  <w:style w:customStyle="1" w:styleId="a5" w:type="character">
     <w:name w:val="本文 (文字)"/>
-    <w:basedOn w:val="a1"/>
-    <w:link w:val="a0"/>
+    <w:basedOn w:val="a2"/>
+    <w:link w:val="a1"/>
     <w:rsid w:val="002C60EE"/>
     <w:rPr>
       <w:sz w:val="22"/>
     </w:rPr>
+  </w:style>
+  <w:style w:styleId="af5" w:type="paragraph">
+    <w:name w:val="List Paragraph"/>
+    <w:basedOn w:val="a0"/>
+    <w:rsid w:val="00685D1E"/>
+    <w:pPr>
+      <w:ind w:left="840" w:leftChars="400"/>
+    </w:pPr>
+  </w:style>
+  <w:style w:customStyle="1" w:styleId="a" w:type="numbering">
+    <w:name w:val="箇条書き（ユーザー定義）"/>
+    <w:uiPriority w:val="99"/>
+    <w:rsid w:val="00685D1E"/>
+    <w:pPr>
+      <w:numPr>
+        <w:numId w:val="16"/>
+      </w:numPr>
+    </w:pPr>
   </w:style>
 </w:styles>
 </file>
@@ -2293,7 +2877,7 @@
         <a:srgbClr val="800080"/>
       </a:folHlink>
     </a:clrScheme>
-    <a:fontScheme name="標準">
+    <a:fontScheme name="ユーザー定義">
       <a:majorFont>
         <a:latin typeface="Arial"/>
         <a:ea typeface="游ゴシック"/>

</xml_diff>

<commit_message>
Update master_pandoc to output generated at 95f507e
</commit_message>
<xml_diff>
--- a/pandoc-action-example.docx
+++ b/pandoc-action-example.docx
@@ -12,7 +12,7 @@
     </w:p>
     <w:p>
       <w:pPr>
-        <w:pStyle w:val="a1"/>
+        <w:pStyle w:val="a2"/>
       </w:pPr>
       <w:r>
         <w:t xml:space="preserve">現象学年報第 36 号</w:t>
@@ -37,7 +37,7 @@
     </w:p>
     <w:p>
       <w:pPr>
-        <w:pStyle w:val="a1"/>
+        <w:pStyle w:val="a2"/>
       </w:pPr>
       <w:r>
         <w:t xml:space="preserve">京念屋 隆史（法政大学）</w:t>
@@ -62,7 +62,7 @@
     </w:p>
     <w:p>
       <w:pPr>
-        <w:pStyle w:val="a1"/>
+        <w:pStyle w:val="a2"/>
       </w:pPr>
       <w:r>
         <w:t xml:space="preserve">この問いに対する答えとして、我々は人と話すときだけでなく思考するときにも心の中で言葉を使っているからだ、というものがありうる。内語は思考とその意味内容において密接な関係をもち、かつそれが心の中で見られていることによって対象へと向かう思考を現実において媒介しているのだ、と。</w:t>
@@ -70,7 +70,7 @@
     </w:p>
     <w:p>
       <w:pPr>
-        <w:pStyle w:val="a1"/>
+        <w:pStyle w:val="a2"/>
       </w:pPr>
       <w:r>
         <w:t xml:space="preserve">しかし本発表はむしろ、思考が内的言語によるという見方に対する、次のような疑念から出発してみたい。例えば柏端（2016）は「思考は頭の中にあるが言語は（たぶん）ない」と題された節でこう述べている。「独言や内語の存在を否定するつもりはない。〔中略〕だがこれは思考の一種なのだろうか。心的表象の一種なのだろうか。私にはこれは、どちらかといえば、身体表面にはっきりと現われない発話行為の一種であるように思われる」（柏端 2016, p. 99, 註 15）。私はこの問いを次のように言い換えてみたい。確かに我々は心の中で言葉を発することはある、だがそれは考えることと事実似ているだろうか。考えるとき絶えず心の中で独り言を呟いているというのは——思考が媒介なしに世界に届くというのと同じくらい——何か不自然な見方ではないか。それはせいぜい</w:t>
@@ -88,7 +88,7 @@
     </w:p>
     <w:p>
       <w:pPr>
-        <w:pStyle w:val="a1"/>
+        <w:pStyle w:val="a2"/>
       </w:pPr>
       <w:r>
         <w:t xml:space="preserve">にもかかわらず本稿は、思考を直接成り立たしめるような言表があることを主張する。そしてそのために、内的な言表の中には上述のような発話ではないものが、つまり「私が話す」ものとは異なる言表の経験がある、という可能性を考える。このため本稿の議論は一貫して、（内的発話を含めた）通常の発話と内語との間の差異の探究へと向かう。本稿はまず、『論理学研究』第一研究のフッサールが「独白」に与えた、「告知」の機能を持たない言表であるという規定を明らかにする（第 1 節・第 2 節）。そしてこの独白の非告知性を、デリダが「声（voix）」に与えた「自分が話すのを聞く」という特徴づけを手がかりに、別の角度から考察する（第 3 節・第 4 節）。</w:t>
@@ -96,14 +96,14 @@
     </w:p>
     <w:p>
       <w:pPr>
-        <w:pStyle w:val="a1"/>
+        <w:pStyle w:val="a2"/>
       </w:pPr>
       <w:r>
         <w:t xml:space="preserve">Hello</w:t>
       </w:r>
       <w:r>
         <w:rPr>
-          <w:rStyle w:val="ae"/>
+          <w:rStyle w:val="af"/>
         </w:rPr>
         <w:footnoteReference w:id="20"/>
       </w:r>
@@ -113,14 +113,14 @@
     </w:p>
     <w:p>
       <w:pPr>
-        <w:pStyle w:val="a1"/>
+        <w:pStyle w:val="a2"/>
       </w:pPr>
       <w:r>
         <w:t xml:space="preserve">See you</w:t>
       </w:r>
       <w:r>
         <w:rPr>
-          <w:rStyle w:val="ae"/>
+          <w:rStyle w:val="af"/>
         </w:rPr>
         <w:footnoteReference w:id="21"/>
       </w:r>
@@ -157,7 +157,7 @@
     </w:p>
     <w:p>
       <w:pPr>
-        <w:pStyle w:val="aa"/>
+        <w:pStyle w:val="ab"/>
       </w:pPr>
       <w:r>
         <w:t xml:space="preserve">よく認めておかねばならないのは、</w:t>
@@ -176,7 +176,7 @@
     </w:p>
     <w:p>
       <w:pPr>
-        <w:pStyle w:val="a1"/>
+        <w:pStyle w:val="a2"/>
       </w:pPr>
       <w:r>
         <w:t xml:space="preserve">しかし非伝達的だが告知的であるような内的言表はいくらでもある。例えば、あのとき彼はこう言っていた、と想起された言表は必ず、彼がそのときそう思っていたことを告知している。つまり、そのように告知される彼の『思想』が彼の言表へと表明されていたのだ、という仕方で過去の言表を捉えるだろう。</w:t>
@@ -205,7 +205,7 @@
     </w:p>
     <w:p>
       <w:pPr>
-        <w:pStyle w:val="a1"/>
+        <w:pStyle w:val="a2"/>
       </w:pPr>
       <w:r>
         <w:t xml:space="preserve">しかし、この非定立性が非告知性へと直結するわけではない。想像された言表の中にもまだ告知機能を持つものがあるのだ。例えば、ある言表を過去に彼が言ったことだと思っていたが、他の証拠と突き合わせるとそれは記憶違いであり、自分が想像の中で彼にそう言わせていただけだったと判明することがありうる。これは存在定立が外れて想起が想像へと移行する例であるが、この移行においてもなお、準現在化されたその言表は彼が言わんとすることの表明であり続けている。違いはただ、その話し手が現実の彼であるか架空の彼であるかという点にしかなく、彼が発話者でありその『思想』を表明している、という構造そのものにはいかなる変化もない。つまり言表が指標として機能しないためには、実在するものとして想起されても、実在物として想像されてもならないのである。こうした告知機能をもつ心的言表のことを、本稿では独白ないし声と区別して「想像された発話」と呼ぶことにする。</w:t>
@@ -213,7 +213,7 @@
     </w:p>
     <w:p>
       <w:pPr>
-        <w:pStyle w:val="a1"/>
+        <w:pStyle w:val="a2"/>
       </w:pPr>
       <w:r>
         <w:t xml:space="preserve">こうした想像された発話はおそらく、次のようなフッサールの例示の中にも混入している。</w:t>
@@ -221,7 +221,7 @@
     </w:p>
     <w:p>
       <w:pPr>
-        <w:pStyle w:val="aa"/>
+        <w:pStyle w:val="ab"/>
       </w:pPr>
       <w:r>
         <w:t xml:space="preserve">確かにある意味ではひとは孤独な言表においても</w:t>
@@ -246,7 +246,7 @@
       </w:r>
       <w:r>
         <w:rPr>
-          <w:rStyle w:val="ae"/>
+          <w:rStyle w:val="af"/>
         </w:rPr>
         <w:footnoteReference w:id="24"/>
       </w:r>
@@ -275,14 +275,14 @@
     </w:p>
     <w:p>
       <w:pPr>
-        <w:pStyle w:val="a1"/>
+        <w:pStyle w:val="a2"/>
       </w:pPr>
       <w:r>
         <w:t xml:space="preserve">本節はこうした漫画の記法の文法的考察を出発点にとり、私の実際の思考作用を（例えば体験の反省によって）記述することから始めない。その理由は、後に見るように、考えることの現象そのものを直接見ることには或る本質的な困難があるからだ</w:t>
       </w:r>
       <w:r>
         <w:rPr>
-          <w:rStyle w:val="ae"/>
+          <w:rStyle w:val="af"/>
         </w:rPr>
         <w:footnoteReference w:id="27"/>
       </w:r>
@@ -292,7 +292,7 @@
     </w:p>
     <w:p>
       <w:pPr>
-        <w:pStyle w:val="a1"/>
+        <w:pStyle w:val="a2"/>
       </w:pPr>
       <w:r>
         <w:t xml:space="preserve">漫画の記法はこの要求を満たす。漫画においてその距離は、登場人物によって内側から生きられた世界が、無視点的な客観的世界の上にいわば重ね書きされることで実現している。本節の考察はこの二重化された眺めのもとでなされる。</w:t>
@@ -317,7 +317,7 @@
     </w:p>
     <w:p>
       <w:pPr>
-        <w:pStyle w:val="a1"/>
+        <w:pStyle w:val="a2"/>
       </w:pPr>
       <w:r>
         <w:t xml:space="preserve">ところで、ここで「見えない」とはどういうことか。もちろん当人の思考は他人からは見えないが、しかしそうではなくここで強調したいのは、実は当人から見えていない、という意味での不可視性である。発話を表す風船型の吹き出しであれば、それは自分の口元から湧き出した、世界の中に産出された一個の対象として知覚することができる。しかし泡型はこれと違って、例えば彼の隣に、あるいは部屋の中に存在すると語ることはできない。泡型は、そのような対象的な仕方で他の事物との境界づけにおいて捉えられているのではなく、またより重要なことだが、自分の頭から吹き出ているものとして知覚されているのでもない。思考する人物はただ泡型の吹き出しの中身だけを見て、その内で生きているのだ</w:t>
@@ -355,7 +355,7 @@
     </w:p>
     <w:p>
       <w:pPr>
-        <w:pStyle w:val="a1"/>
+        <w:pStyle w:val="a2"/>
       </w:pPr>
       <w:r>
         <w:t xml:space="preserve">その理由は、</w:t>
@@ -461,6 +461,42 @@
       </w:pPr>
       <w:r>
         <w:t xml:space="preserve">リストレベル 4</w:t>
+      </w:r>
+    </w:p>
+    <w:p>
+      <w:pPr>
+        <w:numPr>
+          <w:ilvl w:val="0"/>
+          <w:numId w:val="1005"/>
+        </w:numPr>
+        <w:pStyle w:val="Compact"/>
+      </w:pPr>
+      <w:r>
+        <w:t xml:space="preserve">その１</w:t>
+      </w:r>
+    </w:p>
+    <w:p>
+      <w:pPr>
+        <w:numPr>
+          <w:ilvl w:val="0"/>
+          <w:numId w:val="1005"/>
+        </w:numPr>
+        <w:pStyle w:val="Compact"/>
+      </w:pPr>
+      <w:r>
+        <w:t xml:space="preserve">その２</w:t>
+      </w:r>
+    </w:p>
+    <w:p>
+      <w:pPr>
+        <w:numPr>
+          <w:ilvl w:val="0"/>
+          <w:numId w:val="1005"/>
+        </w:numPr>
+        <w:pStyle w:val="Compact"/>
+      </w:pPr>
+      <w:r>
+        <w:t xml:space="preserve">その３</w:t>
       </w:r>
     </w:p>
     <w:bookmarkEnd w:id="28"/>
@@ -490,7 +526,7 @@
 <w:ftr xmlns:wpc="http://schemas.microsoft.com/office/word/2010/wordprocessingCanvas" xmlns:cx="http://schemas.microsoft.com/office/drawing/2014/chartex" xmlns:cx1="http://schemas.microsoft.com/office/drawing/2015/9/8/chartex" xmlns:cx2="http://schemas.microsoft.com/office/drawing/2015/10/21/chartex" xmlns:cx3="http://schemas.microsoft.com/office/drawing/2016/5/9/chartex" xmlns:cx4="http://schemas.microsoft.com/office/drawing/2016/5/10/chartex" xmlns:cx5="http://schemas.microsoft.com/office/drawing/2016/5/11/chartex" xmlns:cx6="http://schemas.microsoft.com/office/drawing/2016/5/12/chartex" xmlns:cx7="http://schemas.microsoft.com/office/drawing/2016/5/13/chartex" xmlns:cx8="http://schemas.microsoft.com/office/drawing/2016/5/14/chartex" xmlns:mc="http://schemas.openxmlformats.org/markup-compatibility/2006" xmlns:aink="http://schemas.microsoft.com/office/drawing/2016/ink" xmlns:am3d="http://schemas.microsoft.com/office/drawing/2017/model3d" xmlns:o="urn:schemas-microsoft-com:office:office" xmlns:r="http://schemas.openxmlformats.org/officeDocument/2006/relationships" xmlns:m="http://schemas.openxmlformats.org/officeDocument/2006/math" xmlns:v="urn:schemas-microsoft-com:vml" xmlns:wp14="http://schemas.microsoft.com/office/word/2010/wordprocessingDrawing" xmlns:wp="http://schemas.openxmlformats.org/drawingml/2006/wordprocessingDrawing" xmlns:w10="urn:schemas-microsoft-com:office:word" xmlns:w="http://schemas.openxmlformats.org/wordprocessingml/2006/main" xmlns:w14="http://schemas.microsoft.com/office/word/2010/wordml" xmlns:w15="http://schemas.microsoft.com/office/word/2012/wordml" xmlns:w16cex="http://schemas.microsoft.com/office/word/2018/wordml/cex" xmlns:w16cid="http://schemas.microsoft.com/office/word/2016/wordml/cid" xmlns:w16="http://schemas.microsoft.com/office/word/2018/wordml" xmlns:w16sdtdh="http://schemas.microsoft.com/office/word/2020/wordml/sdtdatahash" xmlns:w16se="http://schemas.microsoft.com/office/word/2015/wordml/symex" xmlns:wpg="http://schemas.microsoft.com/office/word/2010/wordprocessingGroup" xmlns:wpi="http://schemas.microsoft.com/office/word/2010/wordprocessingInk" xmlns:wne="http://schemas.microsoft.com/office/word/2006/wordml" xmlns:wps="http://schemas.microsoft.com/office/word/2010/wordprocessingShape" mc:Ignorable="w14 w15 w16se w16cid w16 w16cex w16sdtdh wp14">
   <w:p>
     <w:pPr>
-      <w:pStyle w:val="af3"/>
+      <w:pStyle w:val="af4"/>
       <w:spacing w:after="240"/>
     </w:pPr>
   </w:p>
@@ -501,7 +537,7 @@
 <w:ftr xmlns:wpc="http://schemas.microsoft.com/office/word/2010/wordprocessingCanvas" xmlns:cx="http://schemas.microsoft.com/office/drawing/2014/chartex" xmlns:cx1="http://schemas.microsoft.com/office/drawing/2015/9/8/chartex" xmlns:cx2="http://schemas.microsoft.com/office/drawing/2015/10/21/chartex" xmlns:cx3="http://schemas.microsoft.com/office/drawing/2016/5/9/chartex" xmlns:cx4="http://schemas.microsoft.com/office/drawing/2016/5/10/chartex" xmlns:cx5="http://schemas.microsoft.com/office/drawing/2016/5/11/chartex" xmlns:cx6="http://schemas.microsoft.com/office/drawing/2016/5/12/chartex" xmlns:cx7="http://schemas.microsoft.com/office/drawing/2016/5/13/chartex" xmlns:cx8="http://schemas.microsoft.com/office/drawing/2016/5/14/chartex" xmlns:mc="http://schemas.openxmlformats.org/markup-compatibility/2006" xmlns:aink="http://schemas.microsoft.com/office/drawing/2016/ink" xmlns:am3d="http://schemas.microsoft.com/office/drawing/2017/model3d" xmlns:o="urn:schemas-microsoft-com:office:office" xmlns:r="http://schemas.openxmlformats.org/officeDocument/2006/relationships" xmlns:m="http://schemas.openxmlformats.org/officeDocument/2006/math" xmlns:v="urn:schemas-microsoft-com:vml" xmlns:wp14="http://schemas.microsoft.com/office/word/2010/wordprocessingDrawing" xmlns:wp="http://schemas.openxmlformats.org/drawingml/2006/wordprocessingDrawing" xmlns:w10="urn:schemas-microsoft-com:office:word" xmlns:w="http://schemas.openxmlformats.org/wordprocessingml/2006/main" xmlns:w14="http://schemas.microsoft.com/office/word/2010/wordml" xmlns:w15="http://schemas.microsoft.com/office/word/2012/wordml" xmlns:w16cex="http://schemas.microsoft.com/office/word/2018/wordml/cex" xmlns:w16cid="http://schemas.microsoft.com/office/word/2016/wordml/cid" xmlns:w16="http://schemas.microsoft.com/office/word/2018/wordml" xmlns:w16sdtdh="http://schemas.microsoft.com/office/word/2020/wordml/sdtdatahash" xmlns:w16se="http://schemas.microsoft.com/office/word/2015/wordml/symex" xmlns:wpg="http://schemas.microsoft.com/office/word/2010/wordprocessingGroup" xmlns:wpi="http://schemas.microsoft.com/office/word/2010/wordprocessingInk" xmlns:wne="http://schemas.microsoft.com/office/word/2006/wordml" xmlns:wps="http://schemas.microsoft.com/office/word/2010/wordprocessingShape" mc:Ignorable="w14 w15 w16se w16cid w16 w16cex w16sdtdh wp14">
   <w:p>
     <w:pPr>
-      <w:pStyle w:val="af3"/>
+      <w:pStyle w:val="af4"/>
       <w:spacing w:after="240"/>
       <w:jc w:val="center"/>
     </w:pPr>
@@ -531,7 +567,7 @@
 <w:ftr xmlns:wpc="http://schemas.microsoft.com/office/word/2010/wordprocessingCanvas" xmlns:cx="http://schemas.microsoft.com/office/drawing/2014/chartex" xmlns:cx1="http://schemas.microsoft.com/office/drawing/2015/9/8/chartex" xmlns:cx2="http://schemas.microsoft.com/office/drawing/2015/10/21/chartex" xmlns:cx3="http://schemas.microsoft.com/office/drawing/2016/5/9/chartex" xmlns:cx4="http://schemas.microsoft.com/office/drawing/2016/5/10/chartex" xmlns:cx5="http://schemas.microsoft.com/office/drawing/2016/5/11/chartex" xmlns:cx6="http://schemas.microsoft.com/office/drawing/2016/5/12/chartex" xmlns:cx7="http://schemas.microsoft.com/office/drawing/2016/5/13/chartex" xmlns:cx8="http://schemas.microsoft.com/office/drawing/2016/5/14/chartex" xmlns:mc="http://schemas.openxmlformats.org/markup-compatibility/2006" xmlns:aink="http://schemas.microsoft.com/office/drawing/2016/ink" xmlns:am3d="http://schemas.microsoft.com/office/drawing/2017/model3d" xmlns:o="urn:schemas-microsoft-com:office:office" xmlns:r="http://schemas.openxmlformats.org/officeDocument/2006/relationships" xmlns:m="http://schemas.openxmlformats.org/officeDocument/2006/math" xmlns:v="urn:schemas-microsoft-com:vml" xmlns:wp14="http://schemas.microsoft.com/office/word/2010/wordprocessingDrawing" xmlns:wp="http://schemas.openxmlformats.org/drawingml/2006/wordprocessingDrawing" xmlns:w10="urn:schemas-microsoft-com:office:word" xmlns:w="http://schemas.openxmlformats.org/wordprocessingml/2006/main" xmlns:w14="http://schemas.microsoft.com/office/word/2010/wordml" xmlns:w15="http://schemas.microsoft.com/office/word/2012/wordml" xmlns:w16cex="http://schemas.microsoft.com/office/word/2018/wordml/cex" xmlns:w16cid="http://schemas.microsoft.com/office/word/2016/wordml/cid" xmlns:w16="http://schemas.microsoft.com/office/word/2018/wordml" xmlns:w16sdtdh="http://schemas.microsoft.com/office/word/2020/wordml/sdtdatahash" xmlns:w16se="http://schemas.microsoft.com/office/word/2015/wordml/symex" xmlns:wpg="http://schemas.microsoft.com/office/word/2010/wordprocessingGroup" xmlns:wpi="http://schemas.microsoft.com/office/word/2010/wordprocessingInk" xmlns:wne="http://schemas.microsoft.com/office/word/2006/wordml" xmlns:wps="http://schemas.microsoft.com/office/word/2010/wordprocessingShape" mc:Ignorable="w14 w15 w16se w16cid w16 w16cex w16sdtdh wp14">
   <w:p>
     <w:pPr>
-      <w:pStyle w:val="af3"/>
+      <w:pStyle w:val="af4"/>
       <w:spacing w:after="240"/>
     </w:pPr>
   </w:p>
@@ -557,11 +593,11 @@
   <w:footnote w:id="20">
     <w:p>
       <w:pPr>
-        <w:pStyle w:val="ab"/>
+        <w:pStyle w:val="ac"/>
       </w:pPr>
       <w:r>
         <w:rPr>
-          <w:rStyle w:val="ae"/>
+          <w:rStyle w:val="af"/>
         </w:rPr>
         <w:footnoteRef/>
       </w:r>
@@ -576,11 +612,11 @@
   <w:footnote w:id="21">
     <w:p>
       <w:pPr>
-        <w:pStyle w:val="ab"/>
+        <w:pStyle w:val="ac"/>
       </w:pPr>
       <w:r>
         <w:rPr>
-          <w:rStyle w:val="ae"/>
+          <w:rStyle w:val="af"/>
         </w:rPr>
         <w:footnoteRef/>
       </w:r>
@@ -595,11 +631,11 @@
   <w:footnote w:id="24">
     <w:p>
       <w:pPr>
-        <w:pStyle w:val="ab"/>
+        <w:pStyle w:val="ac"/>
       </w:pPr>
       <w:r>
         <w:rPr>
-          <w:rStyle w:val="ae"/>
+          <w:rStyle w:val="af"/>
         </w:rPr>
         <w:footnoteRef/>
       </w:r>
@@ -614,11 +650,11 @@
   <w:footnote w:id="27">
     <w:p>
       <w:pPr>
-        <w:pStyle w:val="ab"/>
+        <w:pStyle w:val="ac"/>
       </w:pPr>
       <w:r>
         <w:rPr>
-          <w:rStyle w:val="ae"/>
+          <w:rStyle w:val="af"/>
         </w:rPr>
         <w:footnoteRef/>
       </w:r>
@@ -637,7 +673,7 @@
 <w:hdr xmlns:wpc="http://schemas.microsoft.com/office/word/2010/wordprocessingCanvas" xmlns:cx="http://schemas.microsoft.com/office/drawing/2014/chartex" xmlns:cx1="http://schemas.microsoft.com/office/drawing/2015/9/8/chartex" xmlns:cx2="http://schemas.microsoft.com/office/drawing/2015/10/21/chartex" xmlns:cx3="http://schemas.microsoft.com/office/drawing/2016/5/9/chartex" xmlns:cx4="http://schemas.microsoft.com/office/drawing/2016/5/10/chartex" xmlns:cx5="http://schemas.microsoft.com/office/drawing/2016/5/11/chartex" xmlns:cx6="http://schemas.microsoft.com/office/drawing/2016/5/12/chartex" xmlns:cx7="http://schemas.microsoft.com/office/drawing/2016/5/13/chartex" xmlns:cx8="http://schemas.microsoft.com/office/drawing/2016/5/14/chartex" xmlns:mc="http://schemas.openxmlformats.org/markup-compatibility/2006" xmlns:aink="http://schemas.microsoft.com/office/drawing/2016/ink" xmlns:am3d="http://schemas.microsoft.com/office/drawing/2017/model3d" xmlns:o="urn:schemas-microsoft-com:office:office" xmlns:r="http://schemas.openxmlformats.org/officeDocument/2006/relationships" xmlns:m="http://schemas.openxmlformats.org/officeDocument/2006/math" xmlns:v="urn:schemas-microsoft-com:vml" xmlns:wp14="http://schemas.microsoft.com/office/word/2010/wordprocessingDrawing" xmlns:wp="http://schemas.openxmlformats.org/drawingml/2006/wordprocessingDrawing" xmlns:w10="urn:schemas-microsoft-com:office:word" xmlns:w="http://schemas.openxmlformats.org/wordprocessingml/2006/main" xmlns:w14="http://schemas.microsoft.com/office/word/2010/wordml" xmlns:w15="http://schemas.microsoft.com/office/word/2012/wordml" xmlns:w16cex="http://schemas.microsoft.com/office/word/2018/wordml/cex" xmlns:w16cid="http://schemas.microsoft.com/office/word/2016/wordml/cid" xmlns:w16="http://schemas.microsoft.com/office/word/2018/wordml" xmlns:w16sdtdh="http://schemas.microsoft.com/office/word/2020/wordml/sdtdatahash" xmlns:w16se="http://schemas.microsoft.com/office/word/2015/wordml/symex" xmlns:wpg="http://schemas.microsoft.com/office/word/2010/wordprocessingGroup" xmlns:wpi="http://schemas.microsoft.com/office/word/2010/wordprocessingInk" xmlns:wne="http://schemas.microsoft.com/office/word/2006/wordml" xmlns:wps="http://schemas.microsoft.com/office/word/2010/wordprocessingShape" mc:Ignorable="w14 w15 w16se w16cid w16 w16cex w16sdtdh wp14">
   <w:p>
     <w:pPr>
-      <w:pStyle w:val="af1"/>
+      <w:pStyle w:val="af2"/>
       <w:spacing w:after="240"/>
     </w:pPr>
   </w:p>
@@ -648,7 +684,7 @@
 <w:hdr xmlns:wpc="http://schemas.microsoft.com/office/word/2010/wordprocessingCanvas" xmlns:cx="http://schemas.microsoft.com/office/drawing/2014/chartex" xmlns:cx1="http://schemas.microsoft.com/office/drawing/2015/9/8/chartex" xmlns:cx2="http://schemas.microsoft.com/office/drawing/2015/10/21/chartex" xmlns:cx3="http://schemas.microsoft.com/office/drawing/2016/5/9/chartex" xmlns:cx4="http://schemas.microsoft.com/office/drawing/2016/5/10/chartex" xmlns:cx5="http://schemas.microsoft.com/office/drawing/2016/5/11/chartex" xmlns:cx6="http://schemas.microsoft.com/office/drawing/2016/5/12/chartex" xmlns:cx7="http://schemas.microsoft.com/office/drawing/2016/5/13/chartex" xmlns:cx8="http://schemas.microsoft.com/office/drawing/2016/5/14/chartex" xmlns:mc="http://schemas.openxmlformats.org/markup-compatibility/2006" xmlns:aink="http://schemas.microsoft.com/office/drawing/2016/ink" xmlns:am3d="http://schemas.microsoft.com/office/drawing/2017/model3d" xmlns:o="urn:schemas-microsoft-com:office:office" xmlns:r="http://schemas.openxmlformats.org/officeDocument/2006/relationships" xmlns:m="http://schemas.openxmlformats.org/officeDocument/2006/math" xmlns:v="urn:schemas-microsoft-com:vml" xmlns:wp14="http://schemas.microsoft.com/office/word/2010/wordprocessingDrawing" xmlns:wp="http://schemas.openxmlformats.org/drawingml/2006/wordprocessingDrawing" xmlns:w10="urn:schemas-microsoft-com:office:word" xmlns:w="http://schemas.openxmlformats.org/wordprocessingml/2006/main" xmlns:w14="http://schemas.microsoft.com/office/word/2010/wordml" xmlns:w15="http://schemas.microsoft.com/office/word/2012/wordml" xmlns:w16cex="http://schemas.microsoft.com/office/word/2018/wordml/cex" xmlns:w16cid="http://schemas.microsoft.com/office/word/2016/wordml/cid" xmlns:w16="http://schemas.microsoft.com/office/word/2018/wordml" xmlns:w16sdtdh="http://schemas.microsoft.com/office/word/2020/wordml/sdtdatahash" xmlns:w16se="http://schemas.microsoft.com/office/word/2015/wordml/symex" xmlns:wpg="http://schemas.microsoft.com/office/word/2010/wordprocessingGroup" xmlns:wpi="http://schemas.microsoft.com/office/word/2010/wordprocessingInk" xmlns:wne="http://schemas.microsoft.com/office/word/2006/wordml" xmlns:wps="http://schemas.microsoft.com/office/word/2010/wordprocessingShape" mc:Ignorable="w14 w15 w16se w16cid w16 w16cex w16sdtdh wp14">
   <w:p>
     <w:pPr>
-      <w:pStyle w:val="af1"/>
+      <w:pStyle w:val="af2"/>
       <w:spacing w:after="240"/>
     </w:pPr>
   </w:p>
@@ -659,7 +695,7 @@
 <w:hdr xmlns:wpc="http://schemas.microsoft.com/office/word/2010/wordprocessingCanvas" xmlns:cx="http://schemas.microsoft.com/office/drawing/2014/chartex" xmlns:cx1="http://schemas.microsoft.com/office/drawing/2015/9/8/chartex" xmlns:cx2="http://schemas.microsoft.com/office/drawing/2015/10/21/chartex" xmlns:cx3="http://schemas.microsoft.com/office/drawing/2016/5/9/chartex" xmlns:cx4="http://schemas.microsoft.com/office/drawing/2016/5/10/chartex" xmlns:cx5="http://schemas.microsoft.com/office/drawing/2016/5/11/chartex" xmlns:cx6="http://schemas.microsoft.com/office/drawing/2016/5/12/chartex" xmlns:cx7="http://schemas.microsoft.com/office/drawing/2016/5/13/chartex" xmlns:cx8="http://schemas.microsoft.com/office/drawing/2016/5/14/chartex" xmlns:mc="http://schemas.openxmlformats.org/markup-compatibility/2006" xmlns:aink="http://schemas.microsoft.com/office/drawing/2016/ink" xmlns:am3d="http://schemas.microsoft.com/office/drawing/2017/model3d" xmlns:o="urn:schemas-microsoft-com:office:office" xmlns:r="http://schemas.openxmlformats.org/officeDocument/2006/relationships" xmlns:m="http://schemas.openxmlformats.org/officeDocument/2006/math" xmlns:v="urn:schemas-microsoft-com:vml" xmlns:wp14="http://schemas.microsoft.com/office/word/2010/wordprocessingDrawing" xmlns:wp="http://schemas.openxmlformats.org/drawingml/2006/wordprocessingDrawing" xmlns:w10="urn:schemas-microsoft-com:office:word" xmlns:w="http://schemas.openxmlformats.org/wordprocessingml/2006/main" xmlns:w14="http://schemas.microsoft.com/office/word/2010/wordml" xmlns:w15="http://schemas.microsoft.com/office/word/2012/wordml" xmlns:w16cex="http://schemas.microsoft.com/office/word/2018/wordml/cex" xmlns:w16cid="http://schemas.microsoft.com/office/word/2016/wordml/cid" xmlns:w16="http://schemas.microsoft.com/office/word/2018/wordml" xmlns:w16sdtdh="http://schemas.microsoft.com/office/word/2020/wordml/sdtdatahash" xmlns:w16se="http://schemas.microsoft.com/office/word/2015/wordml/symex" xmlns:wpg="http://schemas.microsoft.com/office/word/2010/wordprocessingGroup" xmlns:wpi="http://schemas.microsoft.com/office/word/2010/wordprocessingInk" xmlns:wne="http://schemas.microsoft.com/office/word/2006/wordml" xmlns:wps="http://schemas.microsoft.com/office/word/2010/wordprocessingShape" mc:Ignorable="w14 w15 w16se w16cid w16 w16cex w16sdtdh wp14">
   <w:p>
     <w:pPr>
-      <w:pStyle w:val="af1"/>
+      <w:pStyle w:val="af2"/>
       <w:spacing w:after="240"/>
     </w:pPr>
   </w:p>
@@ -671,7 +707,7 @@
   <w:abstractNum w15:restartNumberingAfterBreak="0" w:abstractNumId="0">
     <w:nsid w:val="FFFFFF7C"/>
     <w:multiLevelType w:val="singleLevel"/>
-    <w:tmpl w:val="8FCE3C06"/>
+    <w:tmpl w:val="012675B0"/>
     <w:lvl w:ilvl="0">
       <w:start w:val="1"/>
       <w:numFmt w:val="decimal"/>
@@ -688,7 +724,7 @@
   <w:abstractNum w15:restartNumberingAfterBreak="0" w:abstractNumId="1">
     <w:nsid w:val="FFFFFF7D"/>
     <w:multiLevelType w:val="singleLevel"/>
-    <w:tmpl w:val="9EC42E10"/>
+    <w:tmpl w:val="DCC0622E"/>
     <w:lvl w:ilvl="0">
       <w:start w:val="1"/>
       <w:numFmt w:val="decimal"/>
@@ -705,7 +741,7 @@
   <w:abstractNum w15:restartNumberingAfterBreak="0" w:abstractNumId="2">
     <w:nsid w:val="FFFFFF7E"/>
     <w:multiLevelType w:val="singleLevel"/>
-    <w:tmpl w:val="3088330C"/>
+    <w:tmpl w:val="1F58B330"/>
     <w:lvl w:ilvl="0">
       <w:start w:val="1"/>
       <w:numFmt w:val="decimal"/>
@@ -722,7 +758,7 @@
   <w:abstractNum w15:restartNumberingAfterBreak="0" w:abstractNumId="3">
     <w:nsid w:val="FFFFFF7F"/>
     <w:multiLevelType w:val="singleLevel"/>
-    <w:tmpl w:val="4D064876"/>
+    <w:tmpl w:val="E94C874E"/>
     <w:lvl w:ilvl="0">
       <w:start w:val="1"/>
       <w:numFmt w:val="decimal"/>
@@ -739,7 +775,7 @@
   <w:abstractNum w15:restartNumberingAfterBreak="0" w:abstractNumId="4">
     <w:nsid w:val="FFFFFF80"/>
     <w:multiLevelType w:val="singleLevel"/>
-    <w:tmpl w:val="1BBC7F00"/>
+    <w:tmpl w:val="8DEC0E00"/>
     <w:lvl w:ilvl="0">
       <w:start w:val="1"/>
       <w:numFmt w:val="bullet"/>
@@ -759,7 +795,7 @@
   <w:abstractNum w15:restartNumberingAfterBreak="0" w:abstractNumId="5">
     <w:nsid w:val="FFFFFF81"/>
     <w:multiLevelType w:val="singleLevel"/>
-    <w:tmpl w:val="D91CB41E"/>
+    <w:tmpl w:val="95A2F452"/>
     <w:lvl w:ilvl="0">
       <w:start w:val="1"/>
       <w:numFmt w:val="bullet"/>
@@ -779,7 +815,7 @@
   <w:abstractNum w15:restartNumberingAfterBreak="0" w:abstractNumId="6">
     <w:nsid w:val="FFFFFF82"/>
     <w:multiLevelType w:val="singleLevel"/>
-    <w:tmpl w:val="06DA4F94"/>
+    <w:tmpl w:val="1ABA9166"/>
     <w:lvl w:ilvl="0">
       <w:start w:val="1"/>
       <w:numFmt w:val="bullet"/>
@@ -799,7 +835,7 @@
   <w:abstractNum w15:restartNumberingAfterBreak="0" w:abstractNumId="7">
     <w:nsid w:val="FFFFFF83"/>
     <w:multiLevelType w:val="singleLevel"/>
-    <w:tmpl w:val="0BBEBC16"/>
+    <w:tmpl w:val="8506C3E8"/>
     <w:lvl w:ilvl="0">
       <w:start w:val="1"/>
       <w:numFmt w:val="bullet"/>
@@ -819,7 +855,7 @@
   <w:abstractNum w15:restartNumberingAfterBreak="0" w:abstractNumId="8">
     <w:nsid w:val="FFFFFF88"/>
     <w:multiLevelType w:val="singleLevel"/>
-    <w:tmpl w:val="9ACE3F1A"/>
+    <w:tmpl w:val="51048760"/>
     <w:lvl w:ilvl="0">
       <w:start w:val="1"/>
       <w:numFmt w:val="decimal"/>
@@ -836,7 +872,7 @@
   <w:abstractNum w15:restartNumberingAfterBreak="0" w:abstractNumId="9">
     <w:nsid w:val="FFFFFF89"/>
     <w:multiLevelType w:val="singleLevel"/>
-    <w:tmpl w:val="403CB682"/>
+    <w:tmpl w:val="CED8DA9E"/>
     <w:lvl w:ilvl="0">
       <w:start w:val="1"/>
       <w:numFmt w:val="bullet"/>
@@ -854,6 +890,98 @@
     </w:lvl>
   </w:abstractNum>
   <w:abstractNum w15:restartNumberingAfterBreak="0" w:abstractNumId="10">
+    <w:nsid w:val="0FC525D7"/>
+    <w:multiLevelType w:val="multilevel"/>
+    <w:tmpl w:val="0E32E80C"/>
+    <w:numStyleLink w:val="a"/>
+  </w:abstractNum>
+  <w:abstractNum w15:restartNumberingAfterBreak="0" w:abstractNumId="11">
+    <w:nsid w:val="127D77E5"/>
+    <w:multiLevelType w:val="hybridMultilevel"/>
+    <w:tmpl w:val="BD5A9EC2"/>
+    <w:lvl w:ilvl="0" w:tplc="0409000F">
+      <w:start w:val="1"/>
+      <w:numFmt w:val="decimal"/>
+      <w:lvlText w:val="%1."/>
+      <w:lvlJc w:val="left"/>
+      <w:pPr>
+        <w:ind w:hanging="420" w:left="420"/>
+      </w:pPr>
+    </w:lvl>
+    <w:lvl w:ilvl="1" w:tentative="1" w:tplc="04090017">
+      <w:start w:val="1"/>
+      <w:numFmt w:val="aiueoFullWidth"/>
+      <w:lvlText w:val="(%2)"/>
+      <w:lvlJc w:val="left"/>
+      <w:pPr>
+        <w:ind w:hanging="420" w:left="840"/>
+      </w:pPr>
+    </w:lvl>
+    <w:lvl w:ilvl="2" w:tentative="1" w:tplc="04090011">
+      <w:start w:val="1"/>
+      <w:numFmt w:val="decimalEnclosedCircle"/>
+      <w:lvlText w:val="%3"/>
+      <w:lvlJc w:val="left"/>
+      <w:pPr>
+        <w:ind w:hanging="420" w:left="1260"/>
+      </w:pPr>
+    </w:lvl>
+    <w:lvl w:ilvl="3" w:tentative="1" w:tplc="0409000F">
+      <w:start w:val="1"/>
+      <w:numFmt w:val="decimal"/>
+      <w:lvlText w:val="%4."/>
+      <w:lvlJc w:val="left"/>
+      <w:pPr>
+        <w:ind w:hanging="420" w:left="1680"/>
+      </w:pPr>
+    </w:lvl>
+    <w:lvl w:ilvl="4" w:tentative="1" w:tplc="04090017">
+      <w:start w:val="1"/>
+      <w:numFmt w:val="aiueoFullWidth"/>
+      <w:lvlText w:val="(%5)"/>
+      <w:lvlJc w:val="left"/>
+      <w:pPr>
+        <w:ind w:hanging="420" w:left="2100"/>
+      </w:pPr>
+    </w:lvl>
+    <w:lvl w:ilvl="5" w:tentative="1" w:tplc="04090011">
+      <w:start w:val="1"/>
+      <w:numFmt w:val="decimalEnclosedCircle"/>
+      <w:lvlText w:val="%6"/>
+      <w:lvlJc w:val="left"/>
+      <w:pPr>
+        <w:ind w:hanging="420" w:left="2520"/>
+      </w:pPr>
+    </w:lvl>
+    <w:lvl w:ilvl="6" w:tentative="1" w:tplc="0409000F">
+      <w:start w:val="1"/>
+      <w:numFmt w:val="decimal"/>
+      <w:lvlText w:val="%7."/>
+      <w:lvlJc w:val="left"/>
+      <w:pPr>
+        <w:ind w:hanging="420" w:left="2940"/>
+      </w:pPr>
+    </w:lvl>
+    <w:lvl w:ilvl="7" w:tentative="1" w:tplc="04090017">
+      <w:start w:val="1"/>
+      <w:numFmt w:val="aiueoFullWidth"/>
+      <w:lvlText w:val="(%8)"/>
+      <w:lvlJc w:val="left"/>
+      <w:pPr>
+        <w:ind w:hanging="420" w:left="3360"/>
+      </w:pPr>
+    </w:lvl>
+    <w:lvl w:ilvl="8" w:tentative="1" w:tplc="04090011">
+      <w:start w:val="1"/>
+      <w:numFmt w:val="decimalEnclosedCircle"/>
+      <w:lvlText w:val="%9"/>
+      <w:lvlJc w:val="left"/>
+      <w:pPr>
+        <w:ind w:hanging="420" w:left="3780"/>
+      </w:pPr>
+    </w:lvl>
+  </w:abstractNum>
+  <w:abstractNum w15:restartNumberingAfterBreak="0" w:abstractNumId="12">
     <w:nsid w:val="170CD2DE"/>
     <w:multiLevelType w:val="multilevel"/>
     <w:tmpl w:val="C65E966C"/>
@@ -957,17 +1085,131 @@
       </w:pPr>
     </w:lvl>
   </w:abstractNum>
-  <w:abstractNum w15:restartNumberingAfterBreak="0" w:abstractNumId="11">
+  <w:abstractNum w15:restartNumberingAfterBreak="0" w:abstractNumId="13">
     <w:nsid w:val="17D156FE"/>
     <w:multiLevelType w:val="multilevel"/>
-    <w:tmpl w:val="0B7E3A48"/>
-    <w:numStyleLink w:val="a"/>
+    <w:tmpl w:val="4162C71A"/>
+    <w:numStyleLink w:val="a0"/>
   </w:abstractNum>
-  <w:abstractNum w15:restartNumberingAfterBreak="0" w:abstractNumId="12">
+  <w:abstractNum w15:restartNumberingAfterBreak="0" w:abstractNumId="14">
+    <w:nsid w:val="1FB232A8"/>
+    <w:multiLevelType w:val="multilevel"/>
+    <w:tmpl w:val="0E32E80C"/>
+    <w:styleLink w:val="a"/>
+    <w:lvl w:ilvl="0">
+      <w:start w:val="1"/>
+      <w:numFmt w:val="decimal"/>
+      <w:lvlText w:val="%1."/>
+      <w:lvlJc w:val="left"/>
+      <w:pPr>
+        <w:ind w:hanging="221" w:left="442"/>
+      </w:pPr>
+      <w:rPr>
+        <w:rFonts w:hint="eastAsia"/>
+      </w:rPr>
+    </w:lvl>
+    <w:lvl w:ilvl="1">
+      <w:start w:val="1"/>
+      <w:numFmt w:val="lowerRoman"/>
+      <w:lvlText w:val="%2."/>
+      <w:lvlJc w:val="left"/>
+      <w:pPr>
+        <w:ind w:hanging="222" w:left="885"/>
+      </w:pPr>
+      <w:rPr>
+        <w:rFonts w:hint="eastAsia"/>
+      </w:rPr>
+    </w:lvl>
+    <w:lvl w:ilvl="2">
+      <w:start w:val="1"/>
+      <w:numFmt w:val="lowerLetter"/>
+      <w:lvlText w:val="%3."/>
+      <w:lvlJc w:val="left"/>
+      <w:pPr>
+        <w:ind w:hanging="221" w:left="1327"/>
+      </w:pPr>
+      <w:rPr>
+        <w:rFonts w:hint="eastAsia"/>
+      </w:rPr>
+    </w:lvl>
+    <w:lvl w:ilvl="3">
+      <w:start w:val="1"/>
+      <w:numFmt w:val="lowerLetter"/>
+      <w:lvlText w:val="%4."/>
+      <w:lvlJc w:val="left"/>
+      <w:pPr>
+        <w:ind w:hanging="221" w:left="1769"/>
+      </w:pPr>
+      <w:rPr>
+        <w:rFonts w:hint="eastAsia"/>
+      </w:rPr>
+    </w:lvl>
+    <w:lvl w:ilvl="4">
+      <w:start w:val="1"/>
+      <w:numFmt w:val="lowerLetter"/>
+      <w:lvlText w:val="%5."/>
+      <w:lvlJc w:val="left"/>
+      <w:pPr>
+        <w:ind w:hanging="221" w:left="2211"/>
+      </w:pPr>
+      <w:rPr>
+        <w:rFonts w:hint="eastAsia"/>
+      </w:rPr>
+    </w:lvl>
+    <w:lvl w:ilvl="5">
+      <w:start w:val="1"/>
+      <w:numFmt w:val="lowerLetter"/>
+      <w:lvlText w:val="%6."/>
+      <w:lvlJc w:val="left"/>
+      <w:pPr>
+        <w:ind w:hanging="222" w:left="2654"/>
+      </w:pPr>
+      <w:rPr>
+        <w:rFonts w:hint="eastAsia"/>
+      </w:rPr>
+    </w:lvl>
+    <w:lvl w:ilvl="6">
+      <w:start w:val="1"/>
+      <w:numFmt w:val="lowerLetter"/>
+      <w:lvlText w:val="%7."/>
+      <w:lvlJc w:val="left"/>
+      <w:pPr>
+        <w:ind w:hanging="221" w:left="3096"/>
+      </w:pPr>
+      <w:rPr>
+        <w:rFonts w:hint="eastAsia"/>
+      </w:rPr>
+    </w:lvl>
+    <w:lvl w:ilvl="7">
+      <w:start w:val="1"/>
+      <w:numFmt w:val="lowerLetter"/>
+      <w:lvlText w:val="%8."/>
+      <w:lvlJc w:val="left"/>
+      <w:pPr>
+        <w:ind w:firstLine="29232" w:left="3538"/>
+      </w:pPr>
+      <w:rPr>
+        <w:rFonts w:hint="eastAsia"/>
+      </w:rPr>
+    </w:lvl>
+    <w:lvl w:ilvl="8">
+      <w:start w:val="1"/>
+      <w:numFmt w:val="lowerLetter"/>
+      <w:lvlText w:val="%9."/>
+      <w:lvlJc w:val="left"/>
+      <w:pPr>
+        <w:ind w:hanging="221" w:left="3980"/>
+      </w:pPr>
+      <w:rPr>
+        <w:rFonts w:hint="eastAsia"/>
+      </w:rPr>
+    </w:lvl>
+  </w:abstractNum>
+  <w:abstractNum w15:restartNumberingAfterBreak="0" w:abstractNumId="15">
     <w:nsid w:val="2477334A"/>
     <w:multiLevelType w:val="hybridMultilevel"/>
     <w:tmpl w:val="C6309F70"/>
-    <w:lvl w:ilvl="0" w:tplc="6CC2D614">
+    <w:lvl w:ilvl="0">
       <w:numFmt w:val="bullet"/>
       <w:lvlText w:val="-"/>
       <w:lvlJc w:val="left"/>
@@ -978,7 +1220,7 @@
         <w:rFonts w:ascii="Times New Roman" w:cs="Times New Roman" w:eastAsiaTheme="minorEastAsia" w:hAnsi="Times New Roman" w:hint="default"/>
       </w:rPr>
     </w:lvl>
-    <w:lvl w:ilvl="1" w:tentative="1" w:tplc="0409000B">
+    <w:lvl w:ilvl="1" w:tentative="1">
       <w:start w:val="1"/>
       <w:numFmt w:val="bullet"/>
       <w:lvlText w:val=""/>
@@ -990,7 +1232,7 @@
         <w:rFonts w:ascii="Wingdings" w:hAnsi="Wingdings" w:hint="default"/>
       </w:rPr>
     </w:lvl>
-    <w:lvl w:ilvl="2" w:tentative="1" w:tplc="0409000D">
+    <w:lvl w:ilvl="2" w:tentative="1">
       <w:start w:val="1"/>
       <w:numFmt w:val="bullet"/>
       <w:lvlText w:val=""/>
@@ -1002,7 +1244,7 @@
         <w:rFonts w:ascii="Wingdings" w:hAnsi="Wingdings" w:hint="default"/>
       </w:rPr>
     </w:lvl>
-    <w:lvl w:ilvl="3" w:tentative="1" w:tplc="04090001">
+    <w:lvl w:ilvl="3" w:tentative="1">
       <w:start w:val="1"/>
       <w:numFmt w:val="bullet"/>
       <w:lvlText w:val=""/>
@@ -1014,7 +1256,7 @@
         <w:rFonts w:ascii="Wingdings" w:hAnsi="Wingdings" w:hint="default"/>
       </w:rPr>
     </w:lvl>
-    <w:lvl w:ilvl="4" w:tentative="1" w:tplc="0409000B">
+    <w:lvl w:ilvl="4" w:tentative="1">
       <w:start w:val="1"/>
       <w:numFmt w:val="bullet"/>
       <w:lvlText w:val=""/>
@@ -1026,7 +1268,7 @@
         <w:rFonts w:ascii="Wingdings" w:hAnsi="Wingdings" w:hint="default"/>
       </w:rPr>
     </w:lvl>
-    <w:lvl w:ilvl="5" w:tentative="1" w:tplc="0409000D">
+    <w:lvl w:ilvl="5" w:tentative="1">
       <w:start w:val="1"/>
       <w:numFmt w:val="bullet"/>
       <w:lvlText w:val=""/>
@@ -1038,7 +1280,7 @@
         <w:rFonts w:ascii="Wingdings" w:hAnsi="Wingdings" w:hint="default"/>
       </w:rPr>
     </w:lvl>
-    <w:lvl w:ilvl="6" w:tentative="1" w:tplc="04090001">
+    <w:lvl w:ilvl="6" w:tentative="1">
       <w:start w:val="1"/>
       <w:numFmt w:val="bullet"/>
       <w:lvlText w:val=""/>
@@ -1050,7 +1292,7 @@
         <w:rFonts w:ascii="Wingdings" w:hAnsi="Wingdings" w:hint="default"/>
       </w:rPr>
     </w:lvl>
-    <w:lvl w:ilvl="7" w:tentative="1" w:tplc="0409000B">
+    <w:lvl w:ilvl="7" w:tentative="1">
       <w:start w:val="1"/>
       <w:numFmt w:val="bullet"/>
       <w:lvlText w:val=""/>
@@ -1062,7 +1304,7 @@
         <w:rFonts w:ascii="Wingdings" w:hAnsi="Wingdings" w:hint="default"/>
       </w:rPr>
     </w:lvl>
-    <w:lvl w:ilvl="8" w:tentative="1" w:tplc="0409000D">
+    <w:lvl w:ilvl="8" w:tentative="1">
       <w:start w:val="1"/>
       <w:numFmt w:val="bullet"/>
       <w:lvlText w:val=""/>
@@ -1075,7 +1317,7 @@
       </w:rPr>
     </w:lvl>
   </w:abstractNum>
-  <w:abstractNum w15:restartNumberingAfterBreak="0" w:abstractNumId="13">
+  <w:abstractNum w15:restartNumberingAfterBreak="0" w:abstractNumId="16">
     <w:nsid w:val="2C1AE401"/>
     <w:multiLevelType w:val="multilevel"/>
     <w:tmpl w:val="21168CFA"/>
@@ -1179,17 +1421,17 @@
       </w:pPr>
     </w:lvl>
   </w:abstractNum>
-  <w:abstractNum w15:restartNumberingAfterBreak="0" w:abstractNumId="14">
+  <w:abstractNum w15:restartNumberingAfterBreak="0" w:abstractNumId="17">
     <w:nsid w:val="2FBC68B6"/>
     <w:multiLevelType w:val="multilevel"/>
-    <w:tmpl w:val="0B7E3A48"/>
-    <w:styleLink w:val="a"/>
+    <w:tmpl w:val="4162C71A"/>
+    <w:styleLink w:val="a0"/>
     <w:lvl w:ilvl="0">
       <w:numFmt w:val="bullet"/>
       <w:lvlText w:val="•"/>
       <w:lvlJc w:val="left"/>
       <w:pPr>
-        <w:ind w:hanging="480" w:left="720"/>
+        <w:ind w:hanging="221" w:left="442"/>
       </w:pPr>
       <w:rPr>
         <w:rFonts w:ascii="Times New Roman" w:cs="Times New Roman" w:hAnsi="Times New Roman" w:hint="default"/>
@@ -1200,7 +1442,7 @@
       <w:lvlText w:val="⸰"/>
       <w:lvlJc w:val="left"/>
       <w:pPr>
-        <w:ind w:hanging="480" w:left="1440"/>
+        <w:ind w:hanging="222" w:left="885"/>
       </w:pPr>
       <w:rPr>
         <w:rFonts w:ascii="Times New Roman" w:cs="Times New Roman" w:hAnsi="Times New Roman" w:hint="default"/>
@@ -1211,7 +1453,7 @@
       <w:lvlText w:val="▪"/>
       <w:lvlJc w:val="left"/>
       <w:pPr>
-        <w:ind w:hanging="480" w:left="2160"/>
+        <w:ind w:hanging="221" w:left="1327"/>
       </w:pPr>
       <w:rPr>
         <w:rFonts w:ascii="Times New Roman" w:cs="Times New Roman" w:hAnsi="Times New Roman" w:hint="default"/>
@@ -1222,7 +1464,7 @@
       <w:lvlText w:val="▪"/>
       <w:lvlJc w:val="left"/>
       <w:pPr>
-        <w:ind w:hanging="480" w:left="2880"/>
+        <w:ind w:hanging="221" w:left="1769"/>
       </w:pPr>
       <w:rPr>
         <w:rFonts w:ascii="Times New Roman" w:cs="Times New Roman" w:hAnsi="Times New Roman" w:hint="default"/>
@@ -1233,7 +1475,7 @@
       <w:lvlText w:val="▪"/>
       <w:lvlJc w:val="left"/>
       <w:pPr>
-        <w:ind w:hanging="480" w:left="3600"/>
+        <w:ind w:hanging="221" w:left="2211"/>
       </w:pPr>
       <w:rPr>
         <w:rFonts w:ascii="Times New Roman" w:cs="Times New Roman" w:hAnsi="Times New Roman" w:hint="default"/>
@@ -1241,42 +1483,54 @@
     </w:lvl>
     <w:lvl w:ilvl="5">
       <w:numFmt w:val="bullet"/>
-      <w:lvlText w:val="–"/>
-      <w:lvlJc w:val="left"/>
-      <w:pPr>
-        <w:ind w:hanging="480" w:left="4320"/>
-      </w:pPr>
+      <w:lvlText w:val="▪"/>
+      <w:lvlJc w:val="left"/>
+      <w:pPr>
+        <w:ind w:hanging="222" w:left="2654"/>
+      </w:pPr>
+      <w:rPr>
+        <w:rFonts w:ascii="Times New Roman" w:cs="Times New Roman" w:hAnsi="Times New Roman" w:hint="default"/>
+      </w:rPr>
     </w:lvl>
     <w:lvl w:ilvl="6">
       <w:numFmt w:val="bullet"/>
-      <w:lvlText w:val="•"/>
-      <w:lvlJc w:val="left"/>
-      <w:pPr>
-        <w:ind w:hanging="480" w:left="5040"/>
-      </w:pPr>
+      <w:lvlText w:val="▪"/>
+      <w:lvlJc w:val="left"/>
+      <w:pPr>
+        <w:ind w:hanging="221" w:left="3096"/>
+      </w:pPr>
+      <w:rPr>
+        <w:rFonts w:ascii="Times New Roman" w:cs="Times New Roman" w:hAnsi="Times New Roman" w:hint="default"/>
+      </w:rPr>
     </w:lvl>
     <w:lvl w:ilvl="7">
       <w:numFmt w:val="bullet"/>
-      <w:lvlText w:val="–"/>
-      <w:lvlJc w:val="left"/>
-      <w:pPr>
-        <w:ind w:hanging="480" w:left="5760"/>
-      </w:pPr>
+      <w:lvlText w:val="▪"/>
+      <w:lvlJc w:val="left"/>
+      <w:pPr>
+        <w:ind w:hanging="221" w:left="3538"/>
+      </w:pPr>
+      <w:rPr>
+        <w:rFonts w:ascii="Times New Roman" w:cs="Times New Roman" w:hAnsi="Times New Roman" w:hint="default"/>
+      </w:rPr>
     </w:lvl>
     <w:lvl w:ilvl="8">
       <w:numFmt w:val="bullet"/>
-      <w:lvlText w:val="•"/>
-      <w:lvlJc w:val="left"/>
-      <w:pPr>
-        <w:ind w:hanging="480" w:left="6480"/>
-      </w:pPr>
+      <w:lvlText w:val="▪"/>
+      <w:lvlJc w:val="left"/>
+      <w:pPr>
+        <w:ind w:hanging="221" w:left="3980"/>
+      </w:pPr>
+      <w:rPr>
+        <w:rFonts w:ascii="Times New Roman" w:cs="Times New Roman" w:hAnsi="Times New Roman" w:hint="default"/>
+      </w:rPr>
     </w:lvl>
   </w:abstractNum>
-  <w:abstractNum w15:restartNumberingAfterBreak="0" w:abstractNumId="15">
+  <w:abstractNum w15:restartNumberingAfterBreak="0" w:abstractNumId="18">
     <w:nsid w:val="316817A0"/>
     <w:multiLevelType w:val="hybridMultilevel"/>
     <w:tmpl w:val="46CAFED0"/>
-    <w:lvl w:ilvl="0" w:tplc="6CC2D614">
+    <w:lvl w:ilvl="0">
       <w:numFmt w:val="bullet"/>
       <w:lvlText w:val="-"/>
       <w:lvlJc w:val="left"/>
@@ -1287,7 +1541,7 @@
         <w:rFonts w:ascii="Times New Roman" w:cs="Times New Roman" w:eastAsiaTheme="minorEastAsia" w:hAnsi="Times New Roman" w:hint="default"/>
       </w:rPr>
     </w:lvl>
-    <w:lvl w:ilvl="1" w:tentative="1" w:tplc="0409000B">
+    <w:lvl w:ilvl="1" w:tentative="1">
       <w:start w:val="1"/>
       <w:numFmt w:val="bullet"/>
       <w:lvlText w:val=""/>
@@ -1299,7 +1553,7 @@
         <w:rFonts w:ascii="Wingdings" w:hAnsi="Wingdings" w:hint="default"/>
       </w:rPr>
     </w:lvl>
-    <w:lvl w:ilvl="2" w:tentative="1" w:tplc="0409000D">
+    <w:lvl w:ilvl="2" w:tentative="1">
       <w:start w:val="1"/>
       <w:numFmt w:val="bullet"/>
       <w:lvlText w:val=""/>
@@ -1311,7 +1565,7 @@
         <w:rFonts w:ascii="Wingdings" w:hAnsi="Wingdings" w:hint="default"/>
       </w:rPr>
     </w:lvl>
-    <w:lvl w:ilvl="3" w:tentative="1" w:tplc="04090001">
+    <w:lvl w:ilvl="3" w:tentative="1">
       <w:start w:val="1"/>
       <w:numFmt w:val="bullet"/>
       <w:lvlText w:val=""/>
@@ -1323,7 +1577,7 @@
         <w:rFonts w:ascii="Wingdings" w:hAnsi="Wingdings" w:hint="default"/>
       </w:rPr>
     </w:lvl>
-    <w:lvl w:ilvl="4" w:tentative="1" w:tplc="0409000B">
+    <w:lvl w:ilvl="4" w:tentative="1">
       <w:start w:val="1"/>
       <w:numFmt w:val="bullet"/>
       <w:lvlText w:val=""/>
@@ -1335,7 +1589,7 @@
         <w:rFonts w:ascii="Wingdings" w:hAnsi="Wingdings" w:hint="default"/>
       </w:rPr>
     </w:lvl>
-    <w:lvl w:ilvl="5" w:tentative="1" w:tplc="0409000D">
+    <w:lvl w:ilvl="5" w:tentative="1">
       <w:start w:val="1"/>
       <w:numFmt w:val="bullet"/>
       <w:lvlText w:val=""/>
@@ -1347,7 +1601,7 @@
         <w:rFonts w:ascii="Wingdings" w:hAnsi="Wingdings" w:hint="default"/>
       </w:rPr>
     </w:lvl>
-    <w:lvl w:ilvl="6" w:tentative="1" w:tplc="04090001">
+    <w:lvl w:ilvl="6" w:tentative="1">
       <w:start w:val="1"/>
       <w:numFmt w:val="bullet"/>
       <w:lvlText w:val=""/>
@@ -1359,7 +1613,7 @@
         <w:rFonts w:ascii="Wingdings" w:hAnsi="Wingdings" w:hint="default"/>
       </w:rPr>
     </w:lvl>
-    <w:lvl w:ilvl="7" w:tentative="1" w:tplc="0409000B">
+    <w:lvl w:ilvl="7" w:tentative="1">
       <w:start w:val="1"/>
       <w:numFmt w:val="bullet"/>
       <w:lvlText w:val=""/>
@@ -1371,7 +1625,7 @@
         <w:rFonts w:ascii="Wingdings" w:hAnsi="Wingdings" w:hint="default"/>
       </w:rPr>
     </w:lvl>
-    <w:lvl w:ilvl="8" w:tentative="1" w:tplc="0409000D">
+    <w:lvl w:ilvl="8" w:tentative="1">
       <w:start w:val="1"/>
       <w:numFmt w:val="bullet"/>
       <w:lvlText w:val=""/>
@@ -1384,35 +1638,172 @@
       </w:rPr>
     </w:lvl>
   </w:abstractNum>
-  <w:abstractNum w15:restartNumberingAfterBreak="0" w:abstractNumId="16">
+  <w:abstractNum w15:restartNumberingAfterBreak="0" w:abstractNumId="19">
+    <w:nsid w:val="3BB37C83"/>
+    <w:multiLevelType w:val="multilevel"/>
+    <w:tmpl w:val="EC005306"/>
+    <w:lvl w:ilvl="0">
+      <w:start w:val="1"/>
+      <w:numFmt w:val="decimal"/>
+      <w:lvlText w:val="%1."/>
+      <w:lvlJc w:val="left"/>
+      <w:pPr>
+        <w:ind w:hanging="221" w:left="442"/>
+      </w:pPr>
+      <w:rPr>
+        <w:rFonts w:hint="eastAsia"/>
+      </w:rPr>
+    </w:lvl>
+    <w:lvl w:ilvl="1">
+      <w:start w:val="1"/>
+      <w:numFmt w:val="aiueoFullWidth"/>
+      <w:lvlText w:val="(%2)"/>
+      <w:lvlJc w:val="left"/>
+      <w:pPr>
+        <w:ind w:hanging="420" w:left="840"/>
+      </w:pPr>
+      <w:rPr>
+        <w:rFonts w:hint="eastAsia"/>
+      </w:rPr>
+    </w:lvl>
+    <w:lvl w:ilvl="2">
+      <w:start w:val="1"/>
+      <w:numFmt w:val="decimalEnclosedCircle"/>
+      <w:lvlText w:val="%3"/>
+      <w:lvlJc w:val="left"/>
+      <w:pPr>
+        <w:ind w:hanging="420" w:left="1260"/>
+      </w:pPr>
+      <w:rPr>
+        <w:rFonts w:hint="eastAsia"/>
+      </w:rPr>
+    </w:lvl>
+    <w:lvl w:ilvl="3">
+      <w:start w:val="1"/>
+      <w:numFmt w:val="decimal"/>
+      <w:lvlText w:val="%4."/>
+      <w:lvlJc w:val="left"/>
+      <w:pPr>
+        <w:ind w:hanging="420" w:left="1680"/>
+      </w:pPr>
+      <w:rPr>
+        <w:rFonts w:hint="eastAsia"/>
+      </w:rPr>
+    </w:lvl>
+    <w:lvl w:ilvl="4">
+      <w:start w:val="1"/>
+      <w:numFmt w:val="aiueoFullWidth"/>
+      <w:lvlText w:val="(%5)"/>
+      <w:lvlJc w:val="left"/>
+      <w:pPr>
+        <w:ind w:hanging="420" w:left="2100"/>
+      </w:pPr>
+      <w:rPr>
+        <w:rFonts w:hint="eastAsia"/>
+      </w:rPr>
+    </w:lvl>
+    <w:lvl w:ilvl="5">
+      <w:start w:val="1"/>
+      <w:numFmt w:val="decimalEnclosedCircle"/>
+      <w:lvlText w:val="%6"/>
+      <w:lvlJc w:val="left"/>
+      <w:pPr>
+        <w:ind w:hanging="420" w:left="2520"/>
+      </w:pPr>
+      <w:rPr>
+        <w:rFonts w:hint="eastAsia"/>
+      </w:rPr>
+    </w:lvl>
+    <w:lvl w:ilvl="6">
+      <w:start w:val="1"/>
+      <w:numFmt w:val="decimal"/>
+      <w:lvlText w:val="%7."/>
+      <w:lvlJc w:val="left"/>
+      <w:pPr>
+        <w:ind w:hanging="420" w:left="2940"/>
+      </w:pPr>
+      <w:rPr>
+        <w:rFonts w:hint="eastAsia"/>
+      </w:rPr>
+    </w:lvl>
+    <w:lvl w:ilvl="7">
+      <w:start w:val="1"/>
+      <w:numFmt w:val="aiueoFullWidth"/>
+      <w:lvlText w:val="(%8)"/>
+      <w:lvlJc w:val="left"/>
+      <w:pPr>
+        <w:ind w:hanging="420" w:left="3360"/>
+      </w:pPr>
+      <w:rPr>
+        <w:rFonts w:hint="eastAsia"/>
+      </w:rPr>
+    </w:lvl>
+    <w:lvl w:ilvl="8">
+      <w:start w:val="1"/>
+      <w:numFmt w:val="decimalEnclosedCircle"/>
+      <w:lvlText w:val="%9"/>
+      <w:lvlJc w:val="left"/>
+      <w:pPr>
+        <w:ind w:hanging="420" w:left="3780"/>
+      </w:pPr>
+      <w:rPr>
+        <w:rFonts w:hint="eastAsia"/>
+      </w:rPr>
+    </w:lvl>
+  </w:abstractNum>
+  <w:abstractNum w15:restartNumberingAfterBreak="0" w:abstractNumId="20">
     <w:nsid w:val="4C150FF2"/>
     <w:multiLevelType w:val="multilevel"/>
-    <w:tmpl w:val="0B7E3A48"/>
+    <w:tmpl w:val="4162C71A"/>
+    <w:numStyleLink w:val="a0"/>
+  </w:abstractNum>
+  <w:abstractNum w15:restartNumberingAfterBreak="0" w:abstractNumId="21">
+    <w:nsid w:val="4C8F5164"/>
+    <w:multiLevelType w:val="multilevel"/>
+    <w:tmpl w:val="4162C71A"/>
+    <w:numStyleLink w:val="a0"/>
+  </w:abstractNum>
+  <w:abstractNum w15:restartNumberingAfterBreak="0" w:abstractNumId="22">
+    <w:nsid w:val="51B72D7A"/>
+    <w:multiLevelType w:val="multilevel"/>
+    <w:tmpl w:val="0E32E80C"/>
     <w:numStyleLink w:val="a"/>
   </w:abstractNum>
-  <w:abstractNum w15:restartNumberingAfterBreak="0" w:abstractNumId="17">
+  <w:abstractNum w15:restartNumberingAfterBreak="0" w:abstractNumId="23">
     <w:nsid w:val="566D5920"/>
     <w:multiLevelType w:val="multilevel"/>
-    <w:tmpl w:val="0B7E3A48"/>
+    <w:tmpl w:val="4162C71A"/>
+    <w:numStyleLink w:val="a0"/>
+  </w:abstractNum>
+  <w:abstractNum w15:restartNumberingAfterBreak="0" w:abstractNumId="24">
+    <w:nsid w:val="5B1871CD"/>
+    <w:multiLevelType w:val="multilevel"/>
+    <w:tmpl w:val="4162C71A"/>
+    <w:numStyleLink w:val="a0"/>
+  </w:abstractNum>
+  <w:abstractNum w15:restartNumberingAfterBreak="0" w:abstractNumId="25">
+    <w:nsid w:val="5FEE779A"/>
+    <w:multiLevelType w:val="multilevel"/>
+    <w:tmpl w:val="0E32E80C"/>
     <w:numStyleLink w:val="a"/>
   </w:abstractNum>
-  <w:abstractNum w15:restartNumberingAfterBreak="0" w:abstractNumId="18">
-    <w:nsid w:val="5B1871CD"/>
-    <w:multiLevelType w:val="multilevel"/>
-    <w:tmpl w:val="0B7E3A48"/>
-    <w:numStyleLink w:val="a"/>
-  </w:abstractNum>
-  <w:abstractNum w15:restartNumberingAfterBreak="0" w:abstractNumId="19">
+  <w:abstractNum w15:restartNumberingAfterBreak="0" w:abstractNumId="26">
     <w:nsid w:val="6BE877E1"/>
     <w:multiLevelType w:val="multilevel"/>
-    <w:tmpl w:val="0B7E3A48"/>
-    <w:numStyleLink w:val="a"/>
+    <w:tmpl w:val="4162C71A"/>
+    <w:numStyleLink w:val="a0"/>
   </w:abstractNum>
-  <w:abstractNum w15:restartNumberingAfterBreak="0" w:abstractNumId="20">
+  <w:abstractNum w15:restartNumberingAfterBreak="0" w:abstractNumId="27">
+    <w:nsid w:val="6C460178"/>
+    <w:multiLevelType w:val="multilevel"/>
+    <w:tmpl w:val="4162C71A"/>
+    <w:numStyleLink w:val="a0"/>
+  </w:abstractNum>
+  <w:abstractNum w15:restartNumberingAfterBreak="0" w:abstractNumId="28">
     <w:nsid w:val="6DC5619C"/>
     <w:multiLevelType w:val="multilevel"/>
-    <w:tmpl w:val="0B7E3A48"/>
-    <w:numStyleLink w:val="a"/>
+    <w:tmpl w:val="4162C71A"/>
+    <w:numStyleLink w:val="a0"/>
   </w:abstractNum>
   <w:abstractNum w:abstractNumId="990">
     <w:nsid w:val="A990"/>
@@ -1566,11 +1957,96 @@
       </w:pPr>
     </w:lvl>
   </w:abstractNum>
+  <w:abstractNum w:abstractNumId="99411">
+    <w:nsid w:val="A99411"/>
+    <w:multiLevelType w:val="multilevel"/>
+    <w:lvl w:ilvl="0">
+      <w:start w:val="1"/>
+      <w:numFmt w:val="decimal"/>
+      <w:lvlText w:val="%1."/>
+      <w:lvlJc w:val="left"/>
+      <w:pPr>
+        <w:ind w:left="720" w:hanging="480"/>
+      </w:pPr>
+    </w:lvl>
+    <w:lvl w:ilvl="1">
+      <w:start w:val="1"/>
+      <w:numFmt w:val="decimal"/>
+      <w:lvlText w:val="%2."/>
+      <w:lvlJc w:val="left"/>
+      <w:pPr>
+        <w:ind w:left="1440" w:hanging="480"/>
+      </w:pPr>
+    </w:lvl>
+    <w:lvl w:ilvl="2">
+      <w:start w:val="1"/>
+      <w:numFmt w:val="decimal"/>
+      <w:lvlText w:val="%3."/>
+      <w:lvlJc w:val="left"/>
+      <w:pPr>
+        <w:ind w:left="2160" w:hanging="480"/>
+      </w:pPr>
+    </w:lvl>
+    <w:lvl w:ilvl="3">
+      <w:start w:val="1"/>
+      <w:numFmt w:val="decimal"/>
+      <w:lvlText w:val="%4."/>
+      <w:lvlJc w:val="left"/>
+      <w:pPr>
+        <w:ind w:left="2880" w:hanging="480"/>
+      </w:pPr>
+    </w:lvl>
+    <w:lvl w:ilvl="4">
+      <w:start w:val="1"/>
+      <w:numFmt w:val="decimal"/>
+      <w:lvlText w:val="%5."/>
+      <w:lvlJc w:val="left"/>
+      <w:pPr>
+        <w:ind w:left="3600" w:hanging="480"/>
+      </w:pPr>
+    </w:lvl>
+    <w:lvl w:ilvl="5">
+      <w:start w:val="1"/>
+      <w:numFmt w:val="decimal"/>
+      <w:lvlText w:val="%6."/>
+      <w:lvlJc w:val="left"/>
+      <w:pPr>
+        <w:ind w:left="4320" w:hanging="480"/>
+      </w:pPr>
+    </w:lvl>
+    <w:lvl w:ilvl="6">
+      <w:start w:val="1"/>
+      <w:numFmt w:val="decimal"/>
+      <w:lvlText w:val="%7."/>
+      <w:lvlJc w:val="left"/>
+      <w:pPr>
+        <w:ind w:left="5040" w:hanging="480"/>
+      </w:pPr>
+    </w:lvl>
+    <w:lvl w:ilvl="7">
+      <w:start w:val="1"/>
+      <w:numFmt w:val="decimal"/>
+      <w:lvlText w:val="%8."/>
+      <w:lvlJc w:val="left"/>
+      <w:pPr>
+        <w:ind w:left="5760" w:hanging="480"/>
+      </w:pPr>
+    </w:lvl>
+    <w:lvl w:ilvl="8">
+      <w:start w:val="1"/>
+      <w:numFmt w:val="decimal"/>
+      <w:lvlText w:val="%9."/>
+      <w:lvlJc w:val="left"/>
+      <w:pPr>
+        <w:ind w:left="6480" w:hanging="480"/>
+      </w:pPr>
+    </w:lvl>
+  </w:abstractNum>
   <w:num w:numId="1">
-    <w:abstractNumId w:val="13"/>
+    <w:abstractNumId w:val="16"/>
   </w:num>
   <w:num w:numId="2">
-    <w:abstractNumId w:val="13"/>
+    <w:abstractNumId w:val="16"/>
   </w:num>
   <w:num w:numId="3">
     <w:abstractNumId w:val="9"/>
@@ -1603,31 +2079,55 @@
     <w:abstractNumId w:val="0"/>
   </w:num>
   <w:num w:numId="13">
+    <w:abstractNumId w:val="18"/>
+  </w:num>
+  <w:num w:numId="14">
     <w:abstractNumId w:val="15"/>
   </w:num>
-  <w:num w:numId="14">
-    <w:abstractNumId w:val="12"/>
+  <w:num w:numId="15">
+    <w:abstractNumId w:val="23"/>
   </w:num>
-  <w:num w:numId="15">
+  <w:num w:numId="16">
     <w:abstractNumId w:val="17"/>
   </w:num>
-  <w:num w:numId="16">
+  <w:num w:numId="17">
+    <w:abstractNumId w:val="24"/>
+  </w:num>
+  <w:num w:numId="18">
+    <w:abstractNumId w:val="26"/>
+  </w:num>
+  <w:num w:numId="19">
+    <w:abstractNumId w:val="13"/>
+  </w:num>
+  <w:num w:numId="20">
+    <w:abstractNumId w:val="28"/>
+  </w:num>
+  <w:num w:numId="21">
+    <w:abstractNumId w:val="20"/>
+  </w:num>
+  <w:num w:numId="22">
+    <w:abstractNumId w:val="21"/>
+  </w:num>
+  <w:num w:numId="23">
+    <w:abstractNumId w:val="27"/>
+  </w:num>
+  <w:num w:numId="24">
+    <w:abstractNumId w:val="11"/>
+  </w:num>
+  <w:num w:numId="25">
+    <w:abstractNumId w:val="22"/>
+  </w:num>
+  <w:num w:numId="26">
+    <w:abstractNumId w:val="19"/>
+  </w:num>
+  <w:num w:numId="27">
     <w:abstractNumId w:val="14"/>
   </w:num>
-  <w:num w:numId="17">
-    <w:abstractNumId w:val="18"/>
+  <w:num w:numId="28">
+    <w:abstractNumId w:val="10"/>
   </w:num>
-  <w:num w:numId="18">
-    <w:abstractNumId w:val="19"/>
-  </w:num>
-  <w:num w:numId="19">
-    <w:abstractNumId w:val="11"/>
-  </w:num>
-  <w:num w:numId="20">
-    <w:abstractNumId w:val="20"/>
-  </w:num>
-  <w:num w:numId="21">
-    <w:abstractNumId w:val="16"/>
+  <w:num w:numId="29">
+    <w:abstractNumId w:val="25"/>
   </w:num>
   <w:num w:numId="1000">
     <w:abstractNumId w:val="990"/>
@@ -1643,6 +2143,36 @@
   </w:num>
   <w:num w:numId="1004">
     <w:abstractNumId w:val="991"/>
+  </w:num>
+  <w:num w:numId="1005">
+    <w:abstractNumId w:val="99411"/>
+    <w:lvlOverride w:ilvl="0">
+      <w:startOverride w:val="1"/>
+    </w:lvlOverride>
+    <w:lvlOverride w:ilvl="1">
+      <w:startOverride w:val="1"/>
+    </w:lvlOverride>
+    <w:lvlOverride w:ilvl="2">
+      <w:startOverride w:val="1"/>
+    </w:lvlOverride>
+    <w:lvlOverride w:ilvl="3">
+      <w:startOverride w:val="1"/>
+    </w:lvlOverride>
+    <w:lvlOverride w:ilvl="4">
+      <w:startOverride w:val="1"/>
+    </w:lvlOverride>
+    <w:lvlOverride w:ilvl="5">
+      <w:startOverride w:val="1"/>
+    </w:lvlOverride>
+    <w:lvlOverride w:ilvl="6">
+      <w:startOverride w:val="1"/>
+    </w:lvlOverride>
+    <w:lvlOverride w:ilvl="7">
+      <w:startOverride w:val="1"/>
+    </w:lvlOverride>
+    <w:lvlOverride w:ilvl="8">
+      <w:startOverride w:val="1"/>
+    </w:lvlOverride>
   </w:num>
 </w:numbering>
 </file>
@@ -2002,7 +2532,7 @@
     <w:lsdException w:name="Unresolved Mention" w:semiHidden="1" w:uiPriority="99" w:unhideWhenUsed="1"/>
     <w:lsdException w:name="Smart Link" w:semiHidden="1" w:uiPriority="99" w:unhideWhenUsed="1"/>
   </w:latentStyles>
-  <w:style w:default="1" w:styleId="a0" w:type="paragraph">
+  <w:style w:default="1" w:styleId="a1" w:type="paragraph">
     <w:name w:val="Normal"/>
     <w:qFormat/>
     <w:rsid w:val="005E3AFD"/>
@@ -2015,8 +2545,8 @@
   </w:style>
   <w:style w:styleId="1" w:type="paragraph">
     <w:name w:val="heading 1"/>
-    <w:basedOn w:val="a0"/>
-    <w:next w:val="a1"/>
+    <w:basedOn w:val="a1"/>
+    <w:next w:val="a2"/>
     <w:uiPriority w:val="9"/>
     <w:qFormat/>
     <w:rsid w:val="003E5A54"/>
@@ -2037,8 +2567,8 @@
   </w:style>
   <w:style w:styleId="2" w:type="paragraph">
     <w:name w:val="heading 2"/>
-    <w:basedOn w:val="a0"/>
-    <w:next w:val="a1"/>
+    <w:basedOn w:val="a1"/>
+    <w:next w:val="a2"/>
     <w:uiPriority w:val="9"/>
     <w:unhideWhenUsed/>
     <w:qFormat/>
@@ -2058,8 +2588,8 @@
   </w:style>
   <w:style w:styleId="3" w:type="paragraph">
     <w:name w:val="heading 3"/>
-    <w:basedOn w:val="a0"/>
-    <w:next w:val="a1"/>
+    <w:basedOn w:val="a1"/>
+    <w:next w:val="a2"/>
     <w:uiPriority w:val="9"/>
     <w:unhideWhenUsed/>
     <w:qFormat/>
@@ -2079,8 +2609,8 @@
   </w:style>
   <w:style w:styleId="4" w:type="paragraph">
     <w:name w:val="heading 4"/>
-    <w:basedOn w:val="a0"/>
-    <w:next w:val="a1"/>
+    <w:basedOn w:val="a1"/>
+    <w:next w:val="a2"/>
     <w:uiPriority w:val="9"/>
     <w:unhideWhenUsed/>
     <w:qFormat/>
@@ -2098,8 +2628,8 @@
   </w:style>
   <w:style w:styleId="5" w:type="paragraph">
     <w:name w:val="heading 5"/>
-    <w:basedOn w:val="a0"/>
-    <w:next w:val="a1"/>
+    <w:basedOn w:val="a1"/>
+    <w:next w:val="a2"/>
     <w:uiPriority w:val="9"/>
     <w:unhideWhenUsed/>
     <w:qFormat/>
@@ -2116,8 +2646,8 @@
   </w:style>
   <w:style w:styleId="6" w:type="paragraph">
     <w:name w:val="heading 6"/>
-    <w:basedOn w:val="a0"/>
-    <w:next w:val="a1"/>
+    <w:basedOn w:val="a1"/>
+    <w:next w:val="a2"/>
     <w:uiPriority w:val="9"/>
     <w:unhideWhenUsed/>
     <w:qFormat/>
@@ -2133,8 +2663,8 @@
   </w:style>
   <w:style w:styleId="7" w:type="paragraph">
     <w:name w:val="heading 7"/>
-    <w:basedOn w:val="a0"/>
-    <w:next w:val="a1"/>
+    <w:basedOn w:val="a1"/>
+    <w:next w:val="a2"/>
     <w:uiPriority w:val="9"/>
     <w:unhideWhenUsed/>
     <w:qFormat/>
@@ -2152,8 +2682,8 @@
   </w:style>
   <w:style w:styleId="8" w:type="paragraph">
     <w:name w:val="heading 8"/>
-    <w:basedOn w:val="a0"/>
-    <w:next w:val="a1"/>
+    <w:basedOn w:val="a1"/>
+    <w:next w:val="a2"/>
     <w:uiPriority w:val="9"/>
     <w:unhideWhenUsed/>
     <w:qFormat/>
@@ -2171,8 +2701,8 @@
   </w:style>
   <w:style w:styleId="9" w:type="paragraph">
     <w:name w:val="heading 9"/>
-    <w:basedOn w:val="a0"/>
-    <w:next w:val="a1"/>
+    <w:basedOn w:val="a1"/>
+    <w:next w:val="a2"/>
     <w:uiPriority w:val="9"/>
     <w:unhideWhenUsed/>
     <w:qFormat/>
@@ -2188,13 +2718,13 @@
       <w:sz w:val="24"/>
     </w:rPr>
   </w:style>
-  <w:style w:default="1" w:styleId="a2" w:type="character">
+  <w:style w:default="1" w:styleId="a3" w:type="character">
     <w:name w:val="Default Paragraph Font"/>
     <w:uiPriority w:val="1"/>
     <w:semiHidden/>
     <w:unhideWhenUsed/>
   </w:style>
-  <w:style w:default="1" w:styleId="a3" w:type="table">
+  <w:style w:default="1" w:styleId="a4" w:type="table">
     <w:name w:val="Normal Table"/>
     <w:uiPriority w:val="99"/>
     <w:semiHidden/>
@@ -2209,16 +2739,16 @@
       </w:tblCellMar>
     </w:tblPr>
   </w:style>
-  <w:style w:default="1" w:styleId="a4" w:type="numbering">
+  <w:style w:default="1" w:styleId="a5" w:type="numbering">
     <w:name w:val="No List"/>
     <w:uiPriority w:val="99"/>
     <w:semiHidden/>
     <w:unhideWhenUsed/>
   </w:style>
-  <w:style w:styleId="a1" w:type="paragraph">
+  <w:style w:styleId="a2" w:type="paragraph">
     <w:name w:val="Body Text"/>
-    <w:basedOn w:val="a0"/>
-    <w:link w:val="a5"/>
+    <w:basedOn w:val="a1"/>
+    <w:link w:val="a6"/>
     <w:qFormat/>
     <w:rsid w:val="002C60EE"/>
     <w:pPr>
@@ -2227,8 +2757,8 @@
   </w:style>
   <w:style w:customStyle="1" w:styleId="FirstParagraph" w:type="paragraph">
     <w:name w:val="First Paragraph"/>
-    <w:basedOn w:val="a1"/>
-    <w:next w:val="a1"/>
+    <w:basedOn w:val="a2"/>
+    <w:next w:val="a2"/>
     <w:qFormat/>
     <w:rsid w:val="00561BE5"/>
     <w:pPr>
@@ -2237,17 +2767,17 @@
   </w:style>
   <w:style w:customStyle="1" w:styleId="Compact" w:type="paragraph">
     <w:name w:val="Compact"/>
-    <w:basedOn w:val="a1"/>
+    <w:basedOn w:val="a2"/>
     <w:qFormat/>
     <w:rsid w:val="003E5A54"/>
     <w:pPr>
       <w:ind w:firstLine="0" w:firstLineChars="0"/>
     </w:pPr>
   </w:style>
-  <w:style w:styleId="a6" w:type="paragraph">
+  <w:style w:styleId="a7" w:type="paragraph">
     <w:name w:val="Title"/>
-    <w:basedOn w:val="a0"/>
-    <w:next w:val="a1"/>
+    <w:basedOn w:val="a1"/>
+    <w:next w:val="a2"/>
     <w:qFormat/>
     <w:rsid w:val="00AA09BF"/>
     <w:pPr>
@@ -2263,10 +2793,10 @@
       <w:szCs w:val="36"/>
     </w:rPr>
   </w:style>
-  <w:style w:styleId="a7" w:type="paragraph">
+  <w:style w:styleId="a8" w:type="paragraph">
     <w:name w:val="Subtitle"/>
-    <w:basedOn w:val="a6"/>
-    <w:next w:val="a1"/>
+    <w:basedOn w:val="a7"/>
+    <w:next w:val="a2"/>
     <w:qFormat/>
     <w:rsid w:val="002029D3"/>
     <w:rPr>
@@ -2277,7 +2807,7 @@
   </w:style>
   <w:style w:customStyle="1" w:styleId="Author" w:type="paragraph">
     <w:name w:val="Author"/>
-    <w:next w:val="a1"/>
+    <w:next w:val="a2"/>
     <w:qFormat/>
     <w:rsid w:val="00033F66"/>
     <w:pPr>
@@ -2290,9 +2820,9 @@
       <w:sz w:val="22"/>
     </w:rPr>
   </w:style>
-  <w:style w:styleId="a8" w:type="paragraph">
+  <w:style w:styleId="a9" w:type="paragraph">
     <w:name w:val="Date"/>
-    <w:next w:val="a1"/>
+    <w:next w:val="a2"/>
     <w:qFormat/>
     <w:rsid w:val="002839DF"/>
     <w:pPr>
@@ -2304,8 +2834,8 @@
   </w:style>
   <w:style w:customStyle="1" w:styleId="Abstract" w:type="paragraph">
     <w:name w:val="Abstract"/>
-    <w:basedOn w:val="a0"/>
-    <w:next w:val="a1"/>
+    <w:basedOn w:val="a1"/>
+    <w:next w:val="a2"/>
     <w:qFormat/>
     <w:pPr>
       <w:keepNext/>
@@ -2317,15 +2847,15 @@
       <w:szCs w:val="20"/>
     </w:rPr>
   </w:style>
-  <w:style w:styleId="a9" w:type="paragraph">
+  <w:style w:styleId="aa" w:type="paragraph">
     <w:name w:val="Bibliography"/>
-    <w:basedOn w:val="a0"/>
+    <w:basedOn w:val="a1"/>
     <w:qFormat/>
   </w:style>
-  <w:style w:styleId="aa" w:type="paragraph">
+  <w:style w:styleId="ab" w:type="paragraph">
     <w:name w:val="Block Text"/>
-    <w:basedOn w:val="a1"/>
-    <w:next w:val="a1"/>
+    <w:basedOn w:val="a2"/>
+    <w:next w:val="a2"/>
     <w:uiPriority w:val="9"/>
     <w:unhideWhenUsed/>
     <w:qFormat/>
@@ -2340,9 +2870,9 @@
       <w:szCs w:val="20"/>
     </w:rPr>
   </w:style>
-  <w:style w:styleId="ab" w:type="paragraph">
+  <w:style w:styleId="ac" w:type="paragraph">
     <w:name w:val="footnote text"/>
-    <w:basedOn w:val="a0"/>
+    <w:basedOn w:val="a1"/>
     <w:uiPriority w:val="9"/>
     <w:unhideWhenUsed/>
     <w:qFormat/>
@@ -2372,7 +2902,7 @@
   </w:style>
   <w:style w:customStyle="1" w:styleId="DefinitionTerm" w:type="paragraph">
     <w:name w:val="Definition Term"/>
-    <w:basedOn w:val="a0"/>
+    <w:basedOn w:val="a1"/>
     <w:next w:val="Definition"/>
     <w:pPr>
       <w:keepNext/>
@@ -2384,12 +2914,12 @@
   </w:style>
   <w:style w:customStyle="1" w:styleId="Definition" w:type="paragraph">
     <w:name w:val="Definition"/>
-    <w:basedOn w:val="a0"/>
-  </w:style>
-  <w:style w:styleId="ac" w:type="paragraph">
+    <w:basedOn w:val="a1"/>
+  </w:style>
+  <w:style w:styleId="ad" w:type="paragraph">
     <w:name w:val="caption"/>
-    <w:basedOn w:val="a0"/>
-    <w:link w:val="ad"/>
+    <w:basedOn w:val="a1"/>
+    <w:link w:val="ae"/>
     <w:pPr>
       <w:spacing w:after="120"/>
     </w:pPr>
@@ -2399,18 +2929,18 @@
   </w:style>
   <w:style w:customStyle="1" w:styleId="TableCaption" w:type="paragraph">
     <w:name w:val="Table Caption"/>
-    <w:basedOn w:val="ac"/>
+    <w:basedOn w:val="ad"/>
     <w:pPr>
       <w:keepNext/>
     </w:pPr>
   </w:style>
   <w:style w:customStyle="1" w:styleId="ImageCaption" w:type="paragraph">
     <w:name w:val="Image Caption"/>
-    <w:basedOn w:val="ac"/>
+    <w:basedOn w:val="ad"/>
   </w:style>
   <w:style w:customStyle="1" w:styleId="Figure" w:type="paragraph">
     <w:name w:val="Figure"/>
-    <w:basedOn w:val="a0"/>
+    <w:basedOn w:val="a1"/>
   </w:style>
   <w:style w:customStyle="1" w:styleId="CaptionedFigure" w:type="paragraph">
     <w:name w:val="Captioned Figure"/>
@@ -2419,38 +2949,38 @@
       <w:keepNext/>
     </w:pPr>
   </w:style>
-  <w:style w:customStyle="1" w:styleId="ad" w:type="character">
+  <w:style w:customStyle="1" w:styleId="ae" w:type="character">
     <w:name w:val="図表番号 (文字)"/>
-    <w:basedOn w:val="a2"/>
-    <w:link w:val="ac"/>
+    <w:basedOn w:val="a3"/>
+    <w:link w:val="ad"/>
   </w:style>
   <w:style w:customStyle="1" w:styleId="VerbatimChar" w:type="character">
     <w:name w:val="Verbatim Char"/>
-    <w:basedOn w:val="ad"/>
+    <w:basedOn w:val="ae"/>
     <w:link w:val="SourceCode"/>
     <w:rPr>
       <w:rFonts w:ascii="Consolas" w:hAnsi="Consolas"/>
       <w:sz w:val="22"/>
     </w:rPr>
   </w:style>
-  <w:style w:styleId="ae" w:type="character">
+  <w:style w:styleId="af" w:type="character">
     <w:name w:val="footnote reference"/>
-    <w:basedOn w:val="ad"/>
+    <w:basedOn w:val="ae"/>
     <w:rPr>
       <w:vertAlign w:val="superscript"/>
     </w:rPr>
   </w:style>
-  <w:style w:styleId="af" w:type="character">
+  <w:style w:styleId="af0" w:type="character">
     <w:name w:val="Hyperlink"/>
-    <w:basedOn w:val="ad"/>
+    <w:basedOn w:val="ae"/>
     <w:rPr>
       <w:color w:themeColor="accent1" w:val="4F81BD"/>
     </w:rPr>
   </w:style>
-  <w:style w:styleId="af0" w:type="paragraph">
+  <w:style w:styleId="af1" w:type="paragraph">
     <w:name w:val="TOC Heading"/>
     <w:basedOn w:val="1"/>
-    <w:next w:val="a1"/>
+    <w:next w:val="a2"/>
     <w:uiPriority w:val="39"/>
     <w:unhideWhenUsed/>
     <w:qFormat/>
@@ -2466,7 +2996,7 @@
   </w:style>
   <w:style w:customStyle="1" w:styleId="SourceCode" w:type="paragraph">
     <w:name w:val="Source Code"/>
-    <w:basedOn w:val="a0"/>
+    <w:basedOn w:val="a1"/>
     <w:link w:val="VerbatimChar"/>
     <w:pPr>
       <w:wordWrap w:val="0"/>
@@ -2760,10 +3290,10 @@
       <w:sz w:val="22"/>
     </w:rPr>
   </w:style>
-  <w:style w:styleId="af1" w:type="paragraph">
+  <w:style w:styleId="af2" w:type="paragraph">
     <w:name w:val="header"/>
-    <w:basedOn w:val="a0"/>
-    <w:link w:val="af2"/>
+    <w:basedOn w:val="a1"/>
+    <w:link w:val="af3"/>
     <w:unhideWhenUsed/>
     <w:rsid w:val="00625373"/>
     <w:pPr>
@@ -2773,19 +3303,19 @@
       </w:tabs>
     </w:pPr>
   </w:style>
-  <w:style w:customStyle="1" w:styleId="af2" w:type="character">
+  <w:style w:customStyle="1" w:styleId="af3" w:type="character">
     <w:name w:val="ヘッダー (文字)"/>
-    <w:basedOn w:val="a2"/>
-    <w:link w:val="af1"/>
+    <w:basedOn w:val="a3"/>
+    <w:link w:val="af2"/>
     <w:rsid w:val="00625373"/>
     <w:rPr>
       <w:sz w:val="22"/>
     </w:rPr>
   </w:style>
-  <w:style w:styleId="af3" w:type="paragraph">
+  <w:style w:styleId="af4" w:type="paragraph">
     <w:name w:val="footer"/>
-    <w:basedOn w:val="a0"/>
-    <w:link w:val="af4"/>
+    <w:basedOn w:val="a1"/>
+    <w:link w:val="af5"/>
     <w:uiPriority w:val="99"/>
     <w:unhideWhenUsed/>
     <w:rsid w:val="00625373"/>
@@ -2796,40 +3326,50 @@
       </w:tabs>
     </w:pPr>
   </w:style>
-  <w:style w:customStyle="1" w:styleId="af4" w:type="character">
+  <w:style w:customStyle="1" w:styleId="af5" w:type="character">
     <w:name w:val="フッター (文字)"/>
-    <w:basedOn w:val="a2"/>
-    <w:link w:val="af3"/>
+    <w:basedOn w:val="a3"/>
+    <w:link w:val="af4"/>
     <w:uiPriority w:val="99"/>
     <w:rsid w:val="00625373"/>
     <w:rPr>
       <w:sz w:val="22"/>
     </w:rPr>
   </w:style>
-  <w:style w:customStyle="1" w:styleId="a5" w:type="character">
+  <w:style w:customStyle="1" w:styleId="a6" w:type="character">
     <w:name w:val="本文 (文字)"/>
-    <w:basedOn w:val="a2"/>
-    <w:link w:val="a1"/>
+    <w:basedOn w:val="a3"/>
+    <w:link w:val="a2"/>
     <w:rsid w:val="002C60EE"/>
     <w:rPr>
       <w:sz w:val="22"/>
     </w:rPr>
   </w:style>
-  <w:style w:styleId="af5" w:type="paragraph">
+  <w:style w:styleId="af6" w:type="paragraph">
     <w:name w:val="List Paragraph"/>
-    <w:basedOn w:val="a0"/>
+    <w:basedOn w:val="a1"/>
     <w:rsid w:val="00685D1E"/>
     <w:pPr>
       <w:ind w:left="840" w:leftChars="400"/>
     </w:pPr>
   </w:style>
-  <w:style w:customStyle="1" w:styleId="a" w:type="numbering">
+  <w:style w:customStyle="1" w:styleId="a0" w:type="numbering">
     <w:name w:val="箇条書き（ユーザー定義）"/>
     <w:uiPriority w:val="99"/>
-    <w:rsid w:val="00685D1E"/>
+    <w:rsid w:val="00306E5D"/>
     <w:pPr>
       <w:numPr>
         <w:numId w:val="16"/>
+      </w:numPr>
+    </w:pPr>
+  </w:style>
+  <w:style w:customStyle="1" w:styleId="a" w:type="numbering">
+    <w:name w:val="段落番号（ユーザー定義）"/>
+    <w:uiPriority w:val="99"/>
+    <w:rsid w:val="0098432F"/>
+    <w:pPr>
+      <w:numPr>
+        <w:numId w:val="27"/>
       </w:numPr>
     </w:pPr>
   </w:style>

</xml_diff>